<commit_message>
Make some final formatting corrections, Add LabManual.pdf
</commit_message>
<xml_diff>
--- a/!RU 05. Cloud Integration/05. Lab. Azure Mobile Apps (ru).docx
+++ b/!RU 05. Cloud Integration/05. Lab. Azure Mobile Apps (ru).docx
@@ -11,6 +11,8 @@
           <w:specVanish/>
         </w:rPr>
       </w:pPr>
+      <w:bookmarkStart w:id="0" w:name="_GoBack"/>
+      <w:bookmarkEnd w:id="0"/>
     </w:p>
     <w:p>
       <w:pPr>
@@ -358,7 +360,7 @@
         <w:br w:type="page"/>
       </w:r>
     </w:p>
-    <w:bookmarkStart w:id="0" w:name="_Toc431216213" w:displacedByCustomXml="next"/>
+    <w:bookmarkStart w:id="1" w:name="_Toc431216213" w:displacedByCustomXml="next"/>
     <w:sdt>
       <w:sdtPr>
         <w:rPr>
@@ -393,7 +395,7 @@
         </w:p>
       </w:sdtContent>
     </w:sdt>
-    <w:bookmarkEnd w:id="0"/>
+    <w:bookmarkEnd w:id="1"/>
     <w:p>
       <w:pPr>
         <w:pStyle w:val="ppBodyText"/>
@@ -2117,7 +2119,7 @@
       <w:pPr>
         <w:pStyle w:val="2"/>
       </w:pPr>
-      <w:bookmarkStart w:id="1" w:name="_Toc157870738"/>
+      <w:bookmarkStart w:id="2" w:name="_Toc157870738"/>
       <w:r>
         <w:t>Системные требования</w:t>
       </w:r>
@@ -2908,8 +2910,8 @@
           <w:lang w:val="ru-RU"/>
         </w:rPr>
       </w:pPr>
-      <w:bookmarkStart w:id="2" w:name="_Toc431216214"/>
-      <w:bookmarkEnd w:id="1"/>
+      <w:bookmarkStart w:id="3" w:name="_Toc431216214"/>
+      <w:bookmarkEnd w:id="2"/>
     </w:p>
     <w:p>
       <w:pPr>
@@ -2954,7 +2956,7 @@
         </w:rPr>
         <w:t xml:space="preserve">Azure </w:t>
       </w:r>
-      <w:bookmarkEnd w:id="2"/>
+      <w:bookmarkEnd w:id="3"/>
       <w:r>
         <w:rPr>
           <w:rFonts w:ascii="Segoe UI Light" w:hAnsi="Segoe UI Light" w:cs="Segoe UI Light"/>
@@ -3220,7 +3222,7 @@
           <w:lang w:val="ru-RU"/>
         </w:rPr>
       </w:pPr>
-      <w:bookmarkStart w:id="3" w:name="_Toc431216215"/>
+      <w:bookmarkStart w:id="4" w:name="_Toc431216215"/>
       <w:r>
         <w:rPr>
           <w:lang w:val="ru-RU"/>
@@ -3251,7 +3253,7 @@
         </w:rPr>
         <w:t xml:space="preserve">Azure </w:t>
       </w:r>
-      <w:bookmarkEnd w:id="3"/>
+      <w:bookmarkEnd w:id="4"/>
     </w:p>
     <w:p>
       <w:pPr>
@@ -4043,6 +4045,7 @@
       </w:r>
       <w:r>
         <w:rPr>
+          <w:noProof/>
           <w:lang w:val="ru-RU"/>
         </w:rPr>
         <w:t>1</w:t>
@@ -4251,6 +4254,7 @@
       </w:r>
       <w:r>
         <w:rPr>
+          <w:noProof/>
           <w:lang w:val="ru-RU"/>
         </w:rPr>
         <w:t>2</w:t>
@@ -4553,6 +4557,7 @@
       </w:pPr>
       <w:r>
         <w:rPr>
+          <w:noProof/>
           <w:lang w:val="ru-RU" w:eastAsia="ru-RU"/>
         </w:rPr>
         <w:drawing>
@@ -4637,6 +4642,7 @@
       </w:r>
       <w:r>
         <w:rPr>
+          <w:noProof/>
           <w:lang w:val="ru-RU"/>
         </w:rPr>
         <w:t>3</w:t>
@@ -4811,7 +4817,7 @@
           <w:lang w:val="ru-RU"/>
         </w:rPr>
       </w:pPr>
-      <w:bookmarkStart w:id="4" w:name="_Toc431216216"/>
+      <w:bookmarkStart w:id="5" w:name="_Toc431216216"/>
       <w:r>
         <w:rPr>
           <w:lang w:val="ru-RU"/>
@@ -4860,7 +4866,7 @@
         </w:rPr>
         <w:t xml:space="preserve"> на своем ПК</w:t>
       </w:r>
-      <w:bookmarkEnd w:id="4"/>
+      <w:bookmarkEnd w:id="5"/>
     </w:p>
     <w:p>
       <w:pPr>
@@ -7797,6 +7803,7 @@
       </w:r>
       <w:r>
         <w:rPr>
+          <w:noProof/>
           <w:lang w:val="ru-RU"/>
         </w:rPr>
         <w:t>4</w:t>
@@ -8128,6 +8135,7 @@
       </w:r>
       <w:r>
         <w:rPr>
+          <w:noProof/>
           <w:lang w:val="ru-RU"/>
         </w:rPr>
         <w:t>5</w:t>
@@ -8208,7 +8216,7 @@
           <w:lang w:val="ru-RU"/>
         </w:rPr>
       </w:pPr>
-      <w:bookmarkStart w:id="5" w:name="_Toc431216217"/>
+      <w:bookmarkStart w:id="6" w:name="_Toc431216217"/>
     </w:p>
     <w:p>
       <w:pPr>
@@ -8253,7 +8261,7 @@
         </w:rPr>
         <w:t xml:space="preserve"> 3 – </w:t>
       </w:r>
-      <w:bookmarkEnd w:id="5"/>
+      <w:bookmarkEnd w:id="6"/>
       <w:r>
         <w:rPr>
           <w:lang w:val="ru-RU"/>
@@ -8810,6 +8818,7 @@
       </w:r>
       <w:r>
         <w:rPr>
+          <w:noProof/>
           <w:lang w:val="ru-RU"/>
         </w:rPr>
         <w:t>6</w:t>
@@ -11357,6 +11366,7 @@
       </w:r>
       <w:r>
         <w:rPr>
+          <w:noProof/>
           <w:lang w:val="ru-RU"/>
         </w:rPr>
         <w:t>7</w:t>
@@ -11590,6 +11600,7 @@
       </w:r>
       <w:r>
         <w:rPr>
+          <w:noProof/>
           <w:lang w:val="ru-RU"/>
         </w:rPr>
         <w:t>8</w:t>
@@ -11814,6 +11825,7 @@
       </w:r>
       <w:r>
         <w:rPr>
+          <w:noProof/>
           <w:lang w:val="ru-RU"/>
         </w:rPr>
         <w:t>9</w:t>
@@ -12131,6 +12143,7 @@
       </w:r>
       <w:r>
         <w:rPr>
+          <w:noProof/>
           <w:lang w:val="ru-RU"/>
         </w:rPr>
         <w:t>10</w:t>
@@ -12307,7 +12320,7 @@
           <w:lang w:val="ru-RU"/>
         </w:rPr>
       </w:pPr>
-      <w:bookmarkStart w:id="6" w:name="_Toc431216218"/>
+      <w:bookmarkStart w:id="7" w:name="_Toc431216218"/>
     </w:p>
     <w:p>
       <w:pPr>
@@ -12345,7 +12358,7 @@
         </w:rPr>
         <w:t>Реализация аутентификации и подключение приложения к обла</w:t>
       </w:r>
-      <w:bookmarkEnd w:id="6"/>
+      <w:bookmarkEnd w:id="7"/>
       <w:r>
         <w:rPr>
           <w:rFonts w:ascii="Segoe UI Light" w:hAnsi="Segoe UI Light" w:cs="Segoe UI Light"/>
@@ -12622,7 +12635,7 @@
           <w:lang w:val="ru-RU"/>
         </w:rPr>
       </w:pPr>
-      <w:bookmarkStart w:id="7" w:name="_Toc431216219"/>
+      <w:bookmarkStart w:id="8" w:name="_Toc431216219"/>
       <w:r>
         <w:rPr>
           <w:lang w:val="ru-RU"/>
@@ -12671,7 +12684,7 @@
         </w:rPr>
         <w:t xml:space="preserve"> в приложение</w:t>
       </w:r>
-      <w:bookmarkEnd w:id="7"/>
+      <w:bookmarkEnd w:id="8"/>
     </w:p>
     <w:p>
       <w:pPr>
@@ -13949,7 +13962,6 @@
           <w:color w:val="00B050"/>
           <w:sz w:val="20"/>
         </w:rPr>
-        <w:lastRenderedPageBreak/>
         <w:t xml:space="preserve">        </w:t>
       </w:r>
       <w:r>
@@ -13998,6 +14010,7 @@
           <w:color w:val="00B050"/>
           <w:sz w:val="20"/>
         </w:rPr>
+        <w:lastRenderedPageBreak/>
         <w:t xml:space="preserve">        </w:t>
       </w:r>
       <w:r>
@@ -14551,6 +14564,7 @@
       </w:r>
       <w:r>
         <w:rPr>
+          <w:noProof/>
           <w:lang w:val="ru-RU"/>
         </w:rPr>
         <w:t>11</w:t>
@@ -14847,6 +14861,7 @@
       </w:r>
       <w:r>
         <w:rPr>
+          <w:noProof/>
           <w:lang w:val="ru-RU"/>
         </w:rPr>
         <w:t>12</w:t>
@@ -15744,7 +15759,6 @@
           <w:sz w:val="20"/>
           <w:lang w:val="en-GB"/>
         </w:rPr>
-        <w:lastRenderedPageBreak/>
         <w:t xml:space="preserve">        string </w:t>
       </w:r>
       <w:r>
@@ -15787,6 +15801,7 @@
           <w:sz w:val="20"/>
           <w:lang w:val="en-GB"/>
         </w:rPr>
+        <w:lastRenderedPageBreak/>
         <w:t xml:space="preserve">        // This sample uses the Azure Active Directory provider.</w:t>
       </w:r>
     </w:p>
@@ -18060,7 +18075,6 @@
           <w:sz w:val="20"/>
           <w:lang w:val="en-GB"/>
         </w:rPr>
-        <w:lastRenderedPageBreak/>
         <w:t>&lt;/</w:t>
       </w:r>
       <w:r>
@@ -18105,6 +18119,7 @@
         <w:rPr>
           <w:lang w:val="ru-RU"/>
         </w:rPr>
+        <w:lastRenderedPageBreak/>
         <w:t xml:space="preserve">Прежде чем запустить приложение, вам необходимо </w:t>
       </w:r>
       <w:r>
@@ -18244,27 +18259,7 @@
             <w:szCs w:val="20"/>
             <w:lang w:val="en-GB"/>
           </w:rPr>
-          <w:t>uwpholsus</w:t>
-        </w:r>
-        <w:r>
-          <w:rPr>
-            <w:rStyle w:val="af0"/>
-            <w:rFonts w:ascii="Segoe UI" w:eastAsiaTheme="minorHAnsi" w:hAnsi="Segoe UI" w:cs="Segoe UI"/>
-            <w:sz w:val="20"/>
-            <w:szCs w:val="20"/>
-            <w:lang w:val="en-GB"/>
-          </w:rPr>
-          <w:t>e</w:t>
-        </w:r>
-        <w:r>
-          <w:rPr>
-            <w:rStyle w:val="af0"/>
-            <w:rFonts w:ascii="Segoe UI" w:eastAsiaTheme="minorHAnsi" w:hAnsi="Segoe UI" w:cs="Segoe UI"/>
-            <w:sz w:val="20"/>
-            <w:szCs w:val="20"/>
-            <w:lang w:val="en-GB"/>
-          </w:rPr>
-          <w:t>rs</w:t>
+          <w:t>uwpholsusers</w:t>
         </w:r>
         <w:r>
           <w:rPr>
@@ -18476,7 +18471,6 @@
       <w:r>
         <w:rPr>
           <w:noProof/>
-          <w:lang w:val="ru-RU"/>
         </w:rPr>
         <w:t>13</w:t>
       </w:r>
@@ -20234,7 +20228,7 @@
         </w:rPr>
         <w:t>ям</w:t>
       </w:r>
-      <w:bookmarkStart w:id="8" w:name="_Toc431216220"/>
+      <w:bookmarkStart w:id="9" w:name="_Toc431216220"/>
     </w:p>
     <w:p>
       <w:pPr>
@@ -20292,7 +20286,7 @@
         </w:rPr>
         <w:t xml:space="preserve"> </w:t>
       </w:r>
-      <w:bookmarkEnd w:id="8"/>
+      <w:bookmarkEnd w:id="9"/>
     </w:p>
     <w:p>
       <w:pPr>
@@ -22343,6 +22337,7 @@
           <w:sz w:val="20"/>
           <w:lang w:val="en-GB"/>
         </w:rPr>
+        <w:lastRenderedPageBreak/>
         <w:t xml:space="preserve">            try</w:t>
       </w:r>
     </w:p>
@@ -24404,94 +24399,94 @@
           <w:b/>
           <w:lang w:val="ru-RU"/>
         </w:rPr>
+        <w:t>Примечание:</w:t>
+      </w:r>
+      <w:r>
+        <w:rPr>
+          <w:lang w:val="ru-RU"/>
+        </w:rPr>
+        <w:t xml:space="preserve"> </w:t>
+      </w:r>
+      <w:r>
+        <w:t>C</w:t>
+      </w:r>
+      <w:r>
+        <w:rPr>
+          <w:lang w:val="ru-RU"/>
+        </w:rPr>
+        <w:t xml:space="preserve">рок действия </w:t>
+      </w:r>
+      <w:r>
+        <w:rPr>
+          <w:lang w:val="ru-RU"/>
+        </w:rPr>
+        <w:t>токен</w:t>
+      </w:r>
+      <w:r>
+        <w:rPr>
+          <w:lang w:val="ru-RU"/>
+        </w:rPr>
+        <w:t xml:space="preserve"> </w:t>
+      </w:r>
+      <w:r>
+        <w:rPr>
+          <w:lang w:val="ru-RU"/>
+        </w:rPr>
+        <w:t>может истечь и п</w:t>
+      </w:r>
+      <w:r>
+        <w:rPr>
+          <w:lang w:val="ru-RU"/>
+        </w:rPr>
+        <w:t>осле аутентификации, когда приложение</w:t>
+      </w:r>
+      <w:r>
+        <w:rPr>
+          <w:lang w:val="ru-RU"/>
+        </w:rPr>
+        <w:t xml:space="preserve"> </w:t>
+      </w:r>
+      <w:r>
+        <w:rPr>
+          <w:lang w:val="ru-RU"/>
+        </w:rPr>
+        <w:t xml:space="preserve">уже </w:t>
+      </w:r>
+      <w:r>
+        <w:rPr>
+          <w:lang w:val="ru-RU"/>
+        </w:rPr>
+        <w:t>используется</w:t>
+      </w:r>
+      <w:r>
+        <w:rPr>
+          <w:lang w:val="ru-RU"/>
+        </w:rPr>
+        <w:t xml:space="preserve">. Чтобы </w:t>
+      </w:r>
+      <w:r>
+        <w:rPr>
+          <w:lang w:val="ru-RU"/>
+        </w:rPr>
+        <w:t>отслежи</w:t>
+      </w:r>
+      <w:r>
+        <w:rPr>
+          <w:lang w:val="ru-RU"/>
+        </w:rPr>
+        <w:t>вать такие ситуации,воспользуйтесь</w:t>
+      </w:r>
+      <w:r>
+        <w:rPr>
+          <w:lang w:val="ru-RU"/>
+        </w:rPr>
+        <w:t xml:space="preserve"> </w:t>
+      </w:r>
+      <w:r>
+        <w:rPr>
+          <w:lang w:val="ru-RU"/>
+        </w:rPr>
         <w:lastRenderedPageBreak/>
-        <w:t>Примечание:</w:t>
-      </w:r>
-      <w:r>
-        <w:rPr>
-          <w:lang w:val="ru-RU"/>
-        </w:rPr>
-        <w:t xml:space="preserve"> </w:t>
-      </w:r>
-      <w:r>
-        <w:t>C</w:t>
-      </w:r>
-      <w:r>
-        <w:rPr>
-          <w:lang w:val="ru-RU"/>
-        </w:rPr>
-        <w:t xml:space="preserve">рок действия </w:t>
-      </w:r>
-      <w:r>
-        <w:rPr>
-          <w:lang w:val="ru-RU"/>
-        </w:rPr>
-        <w:t>токен</w:t>
-      </w:r>
-      <w:r>
-        <w:rPr>
-          <w:lang w:val="ru-RU"/>
-        </w:rPr>
-        <w:t xml:space="preserve"> </w:t>
-      </w:r>
-      <w:r>
-        <w:rPr>
-          <w:lang w:val="ru-RU"/>
-        </w:rPr>
-        <w:t>может истечь и п</w:t>
-      </w:r>
-      <w:r>
-        <w:rPr>
-          <w:lang w:val="ru-RU"/>
-        </w:rPr>
-        <w:t>осле аутентификации, когда приложение</w:t>
-      </w:r>
-      <w:r>
-        <w:rPr>
-          <w:lang w:val="ru-RU"/>
-        </w:rPr>
-        <w:t xml:space="preserve"> </w:t>
-      </w:r>
-      <w:r>
-        <w:rPr>
-          <w:lang w:val="ru-RU"/>
-        </w:rPr>
-        <w:t xml:space="preserve">уже </w:t>
-      </w:r>
-      <w:r>
-        <w:rPr>
-          <w:lang w:val="ru-RU"/>
-        </w:rPr>
-        <w:t>используется</w:t>
-      </w:r>
-      <w:r>
-        <w:rPr>
-          <w:lang w:val="ru-RU"/>
-        </w:rPr>
-        <w:t xml:space="preserve">. Чтобы </w:t>
-      </w:r>
-      <w:r>
-        <w:rPr>
-          <w:lang w:val="ru-RU"/>
-        </w:rPr>
-        <w:t>отслежи</w:t>
-      </w:r>
-      <w:r>
-        <w:rPr>
-          <w:lang w:val="ru-RU"/>
-        </w:rPr>
-        <w:t>вать такие ситуации,воспользуйтесь</w:t>
-      </w:r>
-      <w:r>
-        <w:rPr>
-          <w:lang w:val="ru-RU"/>
-        </w:rPr>
-        <w:t xml:space="preserve"> </w:t>
-      </w:r>
-      <w:r>
-        <w:rPr>
-          <w:lang w:val="ru-RU"/>
-        </w:rPr>
         <w:t xml:space="preserve">информацией из материалов </w:t>
       </w:r>
       <w:hyperlink r:id="rId27" w:history="1">
@@ -25116,7 +25111,7 @@
           <w:lang w:val="ru-RU"/>
         </w:rPr>
       </w:pPr>
-      <w:bookmarkStart w:id="9" w:name="_Toc431216221"/>
+      <w:bookmarkStart w:id="10" w:name="_Toc431216221"/>
     </w:p>
     <w:p>
       <w:pPr>
@@ -25174,7 +25169,7 @@
         </w:rPr>
         <w:t xml:space="preserve"> хранилища и синхронизации данных в приложении</w:t>
       </w:r>
-      <w:bookmarkEnd w:id="9"/>
+      <w:bookmarkEnd w:id="10"/>
     </w:p>
     <w:p>
       <w:pPr>
@@ -25374,7 +25369,7 @@
           <w:lang w:val="ru-RU"/>
         </w:rPr>
       </w:pPr>
-      <w:bookmarkStart w:id="10" w:name="_Toc431216222"/>
+      <w:bookmarkStart w:id="11" w:name="_Toc431216222"/>
       <w:r>
         <w:rPr>
           <w:lang w:val="ru-RU"/>
@@ -25429,7 +25424,7 @@
         </w:rPr>
         <w:t xml:space="preserve"> </w:t>
       </w:r>
-      <w:bookmarkEnd w:id="10"/>
+      <w:bookmarkEnd w:id="11"/>
     </w:p>
     <w:p>
       <w:pPr>
@@ -26712,9 +26707,10 @@
       </w:r>
       <w:r>
         <w:rPr>
-          <w:lang w:val="ru-RU"/>
-        </w:rPr>
-        <w:t>15</w:t>
+          <w:noProof/>
+          <w:lang w:val="ru-RU"/>
+        </w:rPr>
+        <w:t>14</w:t>
       </w:r>
       <w:r>
         <w:rPr>
@@ -30486,7 +30482,7 @@
           <w:lang w:val="ru-RU"/>
         </w:rPr>
       </w:pPr>
-      <w:bookmarkStart w:id="11" w:name="_Toc431216223"/>
+      <w:bookmarkStart w:id="12" w:name="_Toc431216223"/>
       <w:r>
         <w:rPr>
           <w:lang w:val="ru-RU"/>
@@ -30529,7 +30525,7 @@
         </w:rPr>
         <w:t>режиме</w:t>
       </w:r>
-      <w:bookmarkEnd w:id="11"/>
+      <w:bookmarkEnd w:id="12"/>
     </w:p>
     <w:p>
       <w:pPr>
@@ -31650,7 +31646,7 @@
           <w:lang w:val="ru-RU"/>
         </w:rPr>
       </w:pPr>
-      <w:bookmarkStart w:id="12" w:name="_Toc431216224"/>
+      <w:bookmarkStart w:id="13" w:name="_Toc431216224"/>
       <w:r>
         <w:rPr>
           <w:lang w:val="ru-RU"/>
@@ -31675,7 +31671,7 @@
         </w:rPr>
         <w:t xml:space="preserve">3 – </w:t>
       </w:r>
-      <w:bookmarkEnd w:id="12"/>
+      <w:bookmarkEnd w:id="13"/>
       <w:r>
         <w:rPr>
           <w:lang w:val="ru-RU"/>
@@ -33115,7 +33111,7 @@
         </w:rPr>
       </w:pPr>
     </w:p>
-    <w:bookmarkStart w:id="13" w:name="_Toc431216225" w:displacedByCustomXml="next"/>
+    <w:bookmarkStart w:id="14" w:name="_Toc431216225" w:displacedByCustomXml="next"/>
     <w:sdt>
       <w:sdtPr>
         <w:rPr>
@@ -33158,7 +33154,7 @@
         </w:p>
       </w:sdtContent>
     </w:sdt>
-    <w:bookmarkEnd w:id="13"/>
+    <w:bookmarkEnd w:id="14"/>
     <w:p>
       <w:pPr>
         <w:rPr>
@@ -33412,8 +33408,6 @@
           <w:lang w:val="ru-RU"/>
         </w:rPr>
       </w:pPr>
-      <w:bookmarkStart w:id="14" w:name="_GoBack"/>
-      <w:bookmarkEnd w:id="14"/>
     </w:p>
     <w:sectPr>
       <w:footerReference w:type="default" r:id="rId33"/>
@@ -33486,7 +33480,7 @@
           <w:rPr>
             <w:noProof/>
           </w:rPr>
-          <w:t>30</w:t>
+          <w:t>2</w:t>
         </w:r>
         <w:r>
           <w:rPr>
@@ -37844,13 +37838,13 @@
     <w:sig w:usb0="E00002FF" w:usb1="4000ACFF" w:usb2="00000001" w:usb3="00000000" w:csb0="0000019F" w:csb1="00000000"/>
   </w:font>
   <w:font w:name="MS Mincho">
-    <w:altName w:val="Arial Unicode MS"/>
+    <w:altName w:val="ＭＳ 明朝"/>
     <w:panose1 w:val="02020609040205080304"/>
     <w:charset w:val="80"/>
     <w:family w:val="roman"/>
     <w:notTrueType/>
     <w:pitch w:val="fixed"/>
-    <w:sig w:usb0="00000000" w:usb1="08070000" w:usb2="00000010" w:usb3="00000000" w:csb0="00020000" w:csb1="00000000"/>
+    <w:sig w:usb0="00000001" w:usb1="08070000" w:usb2="00000010" w:usb3="00000000" w:csb0="00020000" w:csb1="00000000"/>
   </w:font>
   <w:font w:name="Arial">
     <w:panose1 w:val="020B0604020202020204"/>
@@ -37930,10 +37924,11 @@
   </w:font>
   <w:font w:name="Arial Unicode MS">
     <w:panose1 w:val="020B0604020202020204"/>
-    <w:charset w:val="80"/>
-    <w:family w:val="swiss"/>
+    <w:charset w:val="00"/>
+    <w:family w:val="roman"/>
+    <w:notTrueType/>
     <w:pitch w:val="variable"/>
-    <w:sig w:usb0="F7FFAFFF" w:usb1="E9DFFFFF" w:usb2="0000003F" w:usb3="00000000" w:csb0="003F01FF" w:csb1="00000000"/>
+    <w:sig w:usb0="00000003" w:usb1="00000000" w:usb2="00000000" w:usb3="00000000" w:csb0="00000001" w:csb1="00000000"/>
   </w:font>
   <w:font w:name="Segoe UI">
     <w:panose1 w:val="020B0502040204020203"/>
@@ -37966,6 +37961,7 @@
     <w:rsid w:val="001E73F4"/>
     <w:rsid w:val="002026C0"/>
     <w:rsid w:val="00585845"/>
+    <w:rsid w:val="005C1973"/>
     <w:rsid w:val="00664A4C"/>
     <w:rsid w:val="0082200E"/>
     <w:rsid w:val="00A80518"/>
@@ -38828,7 +38824,7 @@
 </file>
 
 <file path=customXml/itemProps1.xml><?xml version="1.0" encoding="utf-8"?>
-<ds:datastoreItem xmlns:ds="http://schemas.openxmlformats.org/officeDocument/2006/customXml" ds:itemID="{D9C05A35-FED1-48E4-9DCB-8F69C8F32B9E}">
+<ds:datastoreItem xmlns:ds="http://schemas.openxmlformats.org/officeDocument/2006/customXml" ds:itemID="{906A76BC-0E4B-462C-8FD9-C7BF16D03902}">
   <ds:schemaRefs>
     <ds:schemaRef ds:uri="http://schemas.openxmlformats.org/officeDocument/2006/bibliography"/>
   </ds:schemaRefs>

</xml_diff>

<commit_message>
Add corrections in Lab
</commit_message>
<xml_diff>
--- a/!RU 05. Cloud Integration/05. Lab. Azure Mobile Apps (ru).docx
+++ b/!RU 05. Cloud Integration/05. Lab. Azure Mobile Apps (ru).docx
@@ -1,18 +1,16 @@
 
 <file path=word/document.xml><?xml version="1.0" encoding="utf-8"?>
-<w:document xmlns:wpc="http://schemas.microsoft.com/office/word/2010/wordprocessingCanvas" xmlns:mc="http://schemas.openxmlformats.org/markup-compatibility/2006" xmlns:o="urn:schemas-microsoft-com:office:office" xmlns:r="http://schemas.openxmlformats.org/officeDocument/2006/relationships" xmlns:m="http://schemas.openxmlformats.org/officeDocument/2006/math" xmlns:v="urn:schemas-microsoft-com:vml" xmlns:wp14="http://schemas.microsoft.com/office/word/2010/wordprocessingDrawing" xmlns:wp="http://schemas.openxmlformats.org/drawingml/2006/wordprocessingDrawing" xmlns:w10="urn:schemas-microsoft-com:office:word" xmlns:w="http://schemas.openxmlformats.org/wordprocessingml/2006/main" xmlns:w14="http://schemas.microsoft.com/office/word/2010/wordml" xmlns:w15="http://schemas.microsoft.com/office/word/2012/wordml" xmlns:wpg="http://schemas.microsoft.com/office/word/2010/wordprocessingGroup" xmlns:wpi="http://schemas.microsoft.com/office/word/2010/wordprocessingInk" xmlns:wne="http://schemas.microsoft.com/office/word/2006/wordml" xmlns:wps="http://schemas.microsoft.com/office/word/2010/wordprocessingShape" mc:Ignorable="w14 w15 wp14">
+<w:document xmlns:wpc="http://schemas.microsoft.com/office/word/2010/wordprocessingCanvas" xmlns:cx="http://schemas.microsoft.com/office/drawing/2014/chartex" xmlns:mc="http://schemas.openxmlformats.org/markup-compatibility/2006" xmlns:o="urn:schemas-microsoft-com:office:office" xmlns:r="http://schemas.openxmlformats.org/officeDocument/2006/relationships" xmlns:m="http://schemas.openxmlformats.org/officeDocument/2006/math" xmlns:v="urn:schemas-microsoft-com:vml" xmlns:wp14="http://schemas.microsoft.com/office/word/2010/wordprocessingDrawing" xmlns:wp="http://schemas.openxmlformats.org/drawingml/2006/wordprocessingDrawing" xmlns:w10="urn:schemas-microsoft-com:office:word" xmlns:w="http://schemas.openxmlformats.org/wordprocessingml/2006/main" xmlns:w14="http://schemas.microsoft.com/office/word/2010/wordml" xmlns:w15="http://schemas.microsoft.com/office/word/2012/wordml" xmlns:w16se="http://schemas.microsoft.com/office/word/2015/wordml/symex" xmlns:wpg="http://schemas.microsoft.com/office/word/2010/wordprocessingGroup" xmlns:wpi="http://schemas.microsoft.com/office/word/2010/wordprocessingInk" xmlns:wne="http://schemas.microsoft.com/office/word/2006/wordml" xmlns:wps="http://schemas.microsoft.com/office/word/2010/wordprocessingShape" mc:Ignorable="w14 w15 w16se wp14">
   <w:body>
     <w:p>
       <w:pPr>
+        <w:pStyle w:val="Heading4"/>
         <w:rPr>
           <w:noProof/>
-          <w:vanish/>
-          <w:lang w:val="ru-RU" w:eastAsia="es-AR"/>
+          <w:lang w:eastAsia="es-AR"/>
           <w:specVanish/>
         </w:rPr>
       </w:pPr>
-      <w:bookmarkStart w:id="0" w:name="_GoBack"/>
-      <w:bookmarkEnd w:id="0"/>
     </w:p>
     <w:p>
       <w:pPr>
@@ -300,12 +298,12 @@
     </w:p>
     <w:p>
       <w:pPr>
-        <w:pStyle w:val="11"/>
-      </w:pPr>
-    </w:p>
-    <w:p>
-      <w:pPr>
-        <w:pStyle w:val="11"/>
+        <w:pStyle w:val="TOC1"/>
+      </w:pPr>
+    </w:p>
+    <w:p>
+      <w:pPr>
+        <w:pStyle w:val="TOC1"/>
         <w:rPr>
           <w:lang w:val="ru-RU"/>
         </w:rPr>
@@ -360,7 +358,7 @@
         <w:br w:type="page"/>
       </w:r>
     </w:p>
-    <w:bookmarkStart w:id="1" w:name="_Toc431216213" w:displacedByCustomXml="next"/>
+    <w:bookmarkStart w:id="0" w:name="_Toc431216213" w:displacedByCustomXml="next"/>
     <w:sdt>
       <w:sdtPr>
         <w:rPr>
@@ -375,11 +373,10 @@
         </w:placeholder>
         <w:text/>
       </w:sdtPr>
-      <w:sdtEndPr/>
       <w:sdtContent>
         <w:p>
           <w:pPr>
-            <w:pStyle w:val="a3"/>
+            <w:pStyle w:val="Title"/>
             <w:rPr>
               <w:rFonts w:ascii="Segoe UI Light" w:hAnsi="Segoe UI Light" w:cs="Segoe UI Light"/>
               <w:lang w:val="ru-RU"/>
@@ -395,7 +392,7 @@
         </w:p>
       </w:sdtContent>
     </w:sdt>
-    <w:bookmarkEnd w:id="1"/>
+    <w:bookmarkEnd w:id="0"/>
     <w:p>
       <w:pPr>
         <w:pStyle w:val="ppBodyText"/>
@@ -1841,7 +1838,7 @@
     </w:p>
     <w:p>
       <w:pPr>
-        <w:pStyle w:val="2"/>
+        <w:pStyle w:val="Heading2"/>
       </w:pPr>
       <w:r>
         <w:t>Цели</w:t>
@@ -2117,9 +2114,9 @@
     </w:p>
     <w:p>
       <w:pPr>
-        <w:pStyle w:val="2"/>
-      </w:pPr>
-      <w:bookmarkStart w:id="2" w:name="_Toc157870738"/>
+        <w:pStyle w:val="Heading2"/>
+      </w:pPr>
+      <w:bookmarkStart w:id="1" w:name="_Toc157870738"/>
       <w:r>
         <w:t>Системные требования</w:t>
       </w:r>
@@ -2216,7 +2213,7 @@
     </w:p>
     <w:p>
       <w:pPr>
-        <w:pStyle w:val="2"/>
+        <w:pStyle w:val="Heading2"/>
         <w:rPr>
           <w:rFonts w:eastAsia="Arial Unicode MS"/>
           <w:noProof/>
@@ -2346,7 +2343,7 @@
     </w:p>
     <w:p>
       <w:pPr>
-        <w:pStyle w:val="2"/>
+        <w:pStyle w:val="Heading2"/>
         <w:rPr>
           <w:noProof/>
           <w:lang w:val="ru-RU"/>
@@ -2694,7 +2691,7 @@
     </w:p>
     <w:p>
       <w:pPr>
-        <w:pStyle w:val="2"/>
+        <w:pStyle w:val="Heading2"/>
         <w:rPr>
           <w:noProof/>
           <w:lang w:val="ru-RU"/>
@@ -2905,58 +2902,58 @@
     </w:p>
     <w:p>
       <w:pPr>
-        <w:pStyle w:val="a3"/>
-        <w:rPr>
-          <w:lang w:val="ru-RU"/>
-        </w:rPr>
-      </w:pPr>
-      <w:bookmarkStart w:id="3" w:name="_Toc431216214"/>
+        <w:pStyle w:val="Title"/>
+        <w:rPr>
+          <w:lang w:val="ru-RU"/>
+        </w:rPr>
+      </w:pPr>
+      <w:bookmarkStart w:id="2" w:name="_Toc431216214"/>
+      <w:bookmarkEnd w:id="1"/>
+    </w:p>
+    <w:p>
+      <w:pPr>
+        <w:pStyle w:val="Title"/>
+        <w:rPr>
+          <w:rFonts w:ascii="Segoe UI Light" w:hAnsi="Segoe UI Light" w:cs="Segoe UI Light"/>
+          <w:lang w:val="ru-RU"/>
+        </w:rPr>
+      </w:pPr>
+      <w:r>
+        <w:rPr>
+          <w:rFonts w:ascii="Segoe UI Light" w:hAnsi="Segoe UI Light" w:cs="Segoe UI Light"/>
+          <w:lang w:val="ru-RU"/>
+        </w:rPr>
+        <w:t>Упражнение 1: Запуск мобильн</w:t>
+      </w:r>
+      <w:r>
+        <w:rPr>
+          <w:rFonts w:ascii="Segoe UI Light" w:hAnsi="Segoe UI Light" w:cs="Segoe UI Light"/>
+          <w:lang w:val="ru-RU"/>
+        </w:rPr>
+        <w:t>ой</w:t>
+      </w:r>
+      <w:r>
+        <w:rPr>
+          <w:rFonts w:ascii="Segoe UI Light" w:hAnsi="Segoe UI Light" w:cs="Segoe UI Light"/>
+          <w:lang w:val="ru-RU"/>
+        </w:rPr>
+        <w:t xml:space="preserve"> </w:t>
+      </w:r>
+      <w:r>
+        <w:rPr>
+          <w:rFonts w:ascii="Segoe UI Light" w:hAnsi="Segoe UI Light" w:cs="Segoe UI Light"/>
+          <w:lang w:val="ru-RU"/>
+        </w:rPr>
+        <w:t xml:space="preserve">службы </w:t>
+      </w:r>
+      <w:r>
+        <w:rPr>
+          <w:rFonts w:ascii="Segoe UI Light" w:hAnsi="Segoe UI Light" w:cs="Segoe UI Light"/>
+          <w:lang w:val="ru-RU"/>
+        </w:rPr>
+        <w:t xml:space="preserve">Azure </w:t>
+      </w:r>
       <w:bookmarkEnd w:id="2"/>
-    </w:p>
-    <w:p>
-      <w:pPr>
-        <w:pStyle w:val="a3"/>
-        <w:rPr>
-          <w:rFonts w:ascii="Segoe UI Light" w:hAnsi="Segoe UI Light" w:cs="Segoe UI Light"/>
-          <w:lang w:val="ru-RU"/>
-        </w:rPr>
-      </w:pPr>
-      <w:r>
-        <w:rPr>
-          <w:rFonts w:ascii="Segoe UI Light" w:hAnsi="Segoe UI Light" w:cs="Segoe UI Light"/>
-          <w:lang w:val="ru-RU"/>
-        </w:rPr>
-        <w:t>Упражнение 1: Запуск мобильн</w:t>
-      </w:r>
-      <w:r>
-        <w:rPr>
-          <w:rFonts w:ascii="Segoe UI Light" w:hAnsi="Segoe UI Light" w:cs="Segoe UI Light"/>
-          <w:lang w:val="ru-RU"/>
-        </w:rPr>
-        <w:t>ой</w:t>
-      </w:r>
-      <w:r>
-        <w:rPr>
-          <w:rFonts w:ascii="Segoe UI Light" w:hAnsi="Segoe UI Light" w:cs="Segoe UI Light"/>
-          <w:lang w:val="ru-RU"/>
-        </w:rPr>
-        <w:t xml:space="preserve"> </w:t>
-      </w:r>
-      <w:r>
-        <w:rPr>
-          <w:rFonts w:ascii="Segoe UI Light" w:hAnsi="Segoe UI Light" w:cs="Segoe UI Light"/>
-          <w:lang w:val="ru-RU"/>
-        </w:rPr>
-        <w:t xml:space="preserve">службы </w:t>
-      </w:r>
-      <w:r>
-        <w:rPr>
-          <w:rFonts w:ascii="Segoe UI Light" w:hAnsi="Segoe UI Light" w:cs="Segoe UI Light"/>
-          <w:lang w:val="ru-RU"/>
-        </w:rPr>
-        <w:t xml:space="preserve">Azure </w:t>
-      </w:r>
-      <w:bookmarkEnd w:id="3"/>
       <w:r>
         <w:rPr>
           <w:rFonts w:ascii="Segoe UI Light" w:hAnsi="Segoe UI Light" w:cs="Segoe UI Light"/>
@@ -3222,7 +3219,7 @@
           <w:lang w:val="ru-RU"/>
         </w:rPr>
       </w:pPr>
-      <w:bookmarkStart w:id="4" w:name="_Toc431216215"/>
+      <w:bookmarkStart w:id="3" w:name="_Toc431216215"/>
       <w:r>
         <w:rPr>
           <w:lang w:val="ru-RU"/>
@@ -3253,7 +3250,7 @@
         </w:rPr>
         <w:t xml:space="preserve">Azure </w:t>
       </w:r>
-      <w:bookmarkEnd w:id="4"/>
+      <w:bookmarkEnd w:id="3"/>
     </w:p>
     <w:p>
       <w:pPr>
@@ -4817,7 +4814,7 @@
           <w:lang w:val="ru-RU"/>
         </w:rPr>
       </w:pPr>
-      <w:bookmarkStart w:id="5" w:name="_Toc431216216"/>
+      <w:bookmarkStart w:id="4" w:name="_Toc431216216"/>
       <w:r>
         <w:rPr>
           <w:lang w:val="ru-RU"/>
@@ -4866,7 +4863,7 @@
         </w:rPr>
         <w:t xml:space="preserve"> на своем ПК</w:t>
       </w:r>
-      <w:bookmarkEnd w:id="5"/>
+      <w:bookmarkEnd w:id="4"/>
     </w:p>
     <w:p>
       <w:pPr>
@@ -5128,16 +5125,13 @@
         <w:t xml:space="preserve"> </w:t>
       </w:r>
       <w:r>
+        <w:rPr>
+          <w:lang w:val="ru-RU"/>
+        </w:rPr>
+        <w:t xml:space="preserve">правой кнопкой на проект и выберите </w:t>
+      </w:r>
+      <w:r>
         <w:t>Build</w:t>
-      </w:r>
-      <w:r>
-        <w:rPr>
-          <w:lang w:val="ru-RU"/>
-        </w:rPr>
-        <w:t xml:space="preserve"> </w:t>
-      </w:r>
-      <w:r>
-        <w:t>Solution</w:t>
       </w:r>
       <w:r>
         <w:rPr>
@@ -8216,7 +8210,7 @@
           <w:lang w:val="ru-RU"/>
         </w:rPr>
       </w:pPr>
-      <w:bookmarkStart w:id="6" w:name="_Toc431216217"/>
+      <w:bookmarkStart w:id="5" w:name="_Toc431216217"/>
     </w:p>
     <w:p>
       <w:pPr>
@@ -8261,7 +8255,7 @@
         </w:rPr>
         <w:t xml:space="preserve"> 3 – </w:t>
       </w:r>
-      <w:bookmarkEnd w:id="6"/>
+      <w:bookmarkEnd w:id="5"/>
       <w:r>
         <w:rPr>
           <w:lang w:val="ru-RU"/>
@@ -8309,37 +8303,31 @@
         <w:rPr>
           <w:lang w:val="ru-RU"/>
         </w:rPr>
-        <w:t xml:space="preserve"> и </w:t>
-      </w:r>
-      <w:r>
-        <w:rPr>
-          <w:lang w:val="ru-RU"/>
-        </w:rPr>
-        <w:t>изменим</w:t>
-      </w:r>
-      <w:r>
-        <w:rPr>
-          <w:lang w:val="ru-RU"/>
-        </w:rPr>
-        <w:t xml:space="preserve"> его</w:t>
-      </w:r>
-      <w:r>
-        <w:rPr>
-          <w:lang w:val="ru-RU"/>
-        </w:rPr>
-        <w:t xml:space="preserve"> </w:t>
-      </w:r>
-      <w:r>
-        <w:rPr>
-          <w:lang w:val="ru-RU"/>
-        </w:rPr>
-        <w:t>так</w:t>
-      </w:r>
-      <w:r>
-        <w:rPr>
-          <w:lang w:val="ru-RU"/>
-        </w:rPr>
-        <w:t>, чтобы подключиться к мобильной службе</w:t>
+        <w:t>, чтобы</w:t>
+      </w:r>
+      <w:r>
+        <w:rPr>
+          <w:lang w:val="ru-RU"/>
+        </w:rPr>
+        <w:t xml:space="preserve"> разобраться как приложение</w:t>
+      </w:r>
+      <w:r>
+        <w:rPr>
+          <w:lang w:val="ru-RU"/>
+        </w:rPr>
+        <w:t xml:space="preserve"> подключ</w:t>
+      </w:r>
+      <w:r>
+        <w:rPr>
+          <w:lang w:val="ru-RU"/>
+        </w:rPr>
+        <w:t>ается</w:t>
+      </w:r>
+      <w:r>
+        <w:rPr>
+          <w:lang w:val="ru-RU"/>
+        </w:rPr>
+        <w:t xml:space="preserve"> к мобильной службе</w:t>
       </w:r>
       <w:r>
         <w:rPr>
@@ -8613,21 +8601,6 @@
         <w:t>выберите</w:t>
       </w:r>
       <w:r>
-        <w:t xml:space="preserve"> </w:t>
-      </w:r>
-      <w:r>
-        <w:t>Any</w:t>
-      </w:r>
-      <w:r>
-        <w:t xml:space="preserve"> </w:t>
-      </w:r>
-      <w:r>
-        <w:t>CPU</w:t>
-      </w:r>
-      <w:r>
-        <w:rPr>
-          <w:b/>
-        </w:rPr>
         <w:t xml:space="preserve"> </w:t>
       </w:r>
       <w:r>
@@ -8868,19 +8841,22 @@
         <w:rPr>
           <w:lang w:val="ru-RU"/>
         </w:rPr>
-        <w:t xml:space="preserve">Нажмите </w:t>
+        <w:t>Нажмите</w:t>
+      </w:r>
+      <w:r>
+        <w:rPr>
+          <w:lang w:val="ru-RU"/>
+        </w:rPr>
+        <w:t xml:space="preserve"> </w:t>
+      </w:r>
+      <w:r>
+        <w:rPr>
+          <w:lang w:val="ru-RU"/>
+        </w:rPr>
+        <w:t xml:space="preserve">правой кнопкой на проект и выберите </w:t>
       </w:r>
       <w:r>
         <w:t>Build</w:t>
-      </w:r>
-      <w:r>
-        <w:rPr>
-          <w:lang w:val="ru-RU"/>
-        </w:rPr>
-        <w:t xml:space="preserve"> </w:t>
-      </w:r>
-      <w:r>
-        <w:t>Solution</w:t>
       </w:r>
       <w:r>
         <w:rPr>
@@ -10076,7 +10052,14 @@
         <w:rPr>
           <w:lang w:val="ru-RU"/>
         </w:rPr>
-        <w:t>данных из службы, добавление, обновление и удаление</w:t>
+        <w:t xml:space="preserve">данных из службы, </w:t>
+      </w:r>
+      <w:r>
+        <w:rPr>
+          <w:lang w:val="ru-RU"/>
+        </w:rPr>
+        <w:lastRenderedPageBreak/>
+        <w:t>добавление, обновление и удаление</w:t>
       </w:r>
       <w:r>
         <w:rPr>
@@ -10094,7 +10077,6 @@
         <w:rPr>
           <w:lang w:val="ru-RU"/>
         </w:rPr>
-        <w:lastRenderedPageBreak/>
         <w:t>В начале файла</w:t>
       </w:r>
       <w:r>
@@ -12303,7 +12285,19 @@
         <w:rPr>
           <w:lang w:val="ru-RU"/>
         </w:rPr>
-        <w:t>Вы реализовали онлайн сценарий работы с приложением.</w:t>
+        <w:t>Вы</w:t>
+      </w:r>
+      <w:r>
+        <w:rPr>
+          <w:lang w:val="ru-RU"/>
+        </w:rPr>
+        <w:t xml:space="preserve"> изучили</w:t>
+      </w:r>
+      <w:r>
+        <w:rPr>
+          <w:lang w:val="ru-RU"/>
+        </w:rPr>
+        <w:t xml:space="preserve"> онлайн сценарий работы с приложением.</w:t>
       </w:r>
     </w:p>
     <w:p>
@@ -12320,7 +12314,7 @@
           <w:lang w:val="ru-RU"/>
         </w:rPr>
       </w:pPr>
-      <w:bookmarkStart w:id="7" w:name="_Toc431216218"/>
+      <w:bookmarkStart w:id="6" w:name="_Toc431216218"/>
     </w:p>
     <w:p>
       <w:pPr>
@@ -12337,7 +12331,7 @@
     </w:p>
     <w:p>
       <w:pPr>
-        <w:pStyle w:val="a3"/>
+        <w:pStyle w:val="Title"/>
         <w:rPr>
           <w:rFonts w:ascii="Segoe UI Light" w:hAnsi="Segoe UI Light" w:cs="Segoe UI Light"/>
           <w:lang w:val="ru-RU"/>
@@ -12358,7 +12352,7 @@
         </w:rPr>
         <w:t>Реализация аутентификации и подключение приложения к обла</w:t>
       </w:r>
-      <w:bookmarkEnd w:id="7"/>
+      <w:bookmarkEnd w:id="6"/>
       <w:r>
         <w:rPr>
           <w:rFonts w:ascii="Segoe UI Light" w:hAnsi="Segoe UI Light" w:cs="Segoe UI Light"/>
@@ -12635,7 +12629,7 @@
           <w:lang w:val="ru-RU"/>
         </w:rPr>
       </w:pPr>
-      <w:bookmarkStart w:id="8" w:name="_Toc431216219"/>
+      <w:bookmarkStart w:id="7" w:name="_Toc431216219"/>
       <w:r>
         <w:rPr>
           <w:lang w:val="ru-RU"/>
@@ -12684,7 +12678,7 @@
         </w:rPr>
         <w:t xml:space="preserve"> в приложение</w:t>
       </w:r>
-      <w:bookmarkEnd w:id="8"/>
+      <w:bookmarkEnd w:id="7"/>
     </w:p>
     <w:p>
       <w:pPr>
@@ -13114,16 +13108,13 @@
         <w:t xml:space="preserve"> </w:t>
       </w:r>
       <w:r>
+        <w:rPr>
+          <w:lang w:val="ru-RU"/>
+        </w:rPr>
+        <w:t xml:space="preserve">правой кнопкой на проект и выберите </w:t>
+      </w:r>
+      <w:r>
         <w:t>Build</w:t>
-      </w:r>
-      <w:r>
-        <w:rPr>
-          <w:lang w:val="ru-RU"/>
-        </w:rPr>
-        <w:t xml:space="preserve"> </w:t>
-      </w:r>
-      <w:r>
-        <w:t>Solution</w:t>
       </w:r>
       <w:r>
         <w:rPr>
@@ -13272,13 +13263,19 @@
         <w:rPr>
           <w:lang w:val="ru-RU"/>
         </w:rPr>
-        <w:t xml:space="preserve"> не </w:t>
-      </w:r>
-      <w:r>
-        <w:rPr>
-          <w:lang w:val="ru-RU"/>
-        </w:rPr>
-        <w:t>закомментированы</w:t>
+        <w:t xml:space="preserve"> </w:t>
+      </w:r>
+      <w:r>
+        <w:rPr>
+          <w:lang w:val="ru-RU"/>
+        </w:rPr>
+        <w:t xml:space="preserve">не </w:t>
+      </w:r>
+      <w:r>
+        <w:rPr>
+          <w:lang w:val="ru-RU"/>
+        </w:rPr>
+        <w:t>закомментированы,</w:t>
       </w:r>
       <w:r>
         <w:rPr>
@@ -13899,6 +13896,7 @@
           <w:color w:val="00B050"/>
           <w:sz w:val="20"/>
         </w:rPr>
+        <w:lastRenderedPageBreak/>
         <w:t xml:space="preserve">          </w:t>
       </w:r>
       <w:r>
@@ -14010,7 +14008,6 @@
           <w:color w:val="00B050"/>
           <w:sz w:val="20"/>
         </w:rPr>
-        <w:lastRenderedPageBreak/>
         <w:t xml:space="preserve">        </w:t>
       </w:r>
       <w:r>
@@ -15238,7 +15235,7 @@
       <w:hyperlink r:id="rId23" w:history="1">
         <w:r>
           <w:rPr>
-            <w:rStyle w:val="af0"/>
+            <w:rStyle w:val="Hyperlink"/>
             <w:rFonts w:cstheme="minorBidi"/>
             <w:lang w:val="ru-RU"/>
           </w:rPr>
@@ -15474,7 +15471,7 @@
           <w:rFonts w:ascii="Consolas" w:eastAsia="Times New Roman" w:hAnsi="Consolas"/>
           <w:color w:val="0000FF"/>
           <w:sz w:val="20"/>
-          <w:lang w:val="en-GB"/>
+          <w:lang w:val="ru-RU"/>
         </w:rPr>
       </w:pPr>
     </w:p>
@@ -15759,6 +15756,7 @@
           <w:sz w:val="20"/>
           <w:lang w:val="en-GB"/>
         </w:rPr>
+        <w:lastRenderedPageBreak/>
         <w:t xml:space="preserve">        string </w:t>
       </w:r>
       <w:r>
@@ -15801,7 +15799,6 @@
           <w:sz w:val="20"/>
           <w:lang w:val="en-GB"/>
         </w:rPr>
-        <w:lastRenderedPageBreak/>
         <w:t xml:space="preserve">        // This sample uses the Azure Active Directory provider.</w:t>
       </w:r>
     </w:p>
@@ -18075,6 +18072,7 @@
           <w:sz w:val="20"/>
           <w:lang w:val="en-GB"/>
         </w:rPr>
+        <w:lastRenderedPageBreak/>
         <w:t>&lt;/</w:t>
       </w:r>
       <w:r>
@@ -18119,7 +18117,6 @@
         <w:rPr>
           <w:lang w:val="ru-RU"/>
         </w:rPr>
-        <w:lastRenderedPageBreak/>
         <w:t xml:space="preserve">Прежде чем запустить приложение, вам необходимо </w:t>
       </w:r>
       <w:r>
@@ -18233,7 +18230,7 @@
       <w:hyperlink r:id="rId24" w:history="1">
         <w:r>
           <w:rPr>
-            <w:rStyle w:val="af0"/>
+            <w:rStyle w:val="Hyperlink"/>
             <w:rFonts w:ascii="Segoe UI" w:eastAsiaTheme="minorHAnsi" w:hAnsi="Segoe UI" w:cs="Segoe UI"/>
             <w:sz w:val="20"/>
             <w:szCs w:val="20"/>
@@ -18243,7 +18240,7 @@
         </w:r>
         <w:r>
           <w:rPr>
-            <w:rStyle w:val="af0"/>
+            <w:rStyle w:val="Hyperlink"/>
             <w:rFonts w:ascii="Segoe UI" w:eastAsiaTheme="minorHAnsi" w:hAnsi="Segoe UI" w:cs="Segoe UI"/>
             <w:sz w:val="20"/>
             <w:szCs w:val="20"/>
@@ -18253,7 +18250,7 @@
         </w:r>
         <w:r>
           <w:rPr>
-            <w:rStyle w:val="af0"/>
+            <w:rStyle w:val="Hyperlink"/>
             <w:rFonts w:ascii="Segoe UI" w:eastAsiaTheme="minorHAnsi" w:hAnsi="Segoe UI" w:cs="Segoe UI"/>
             <w:sz w:val="20"/>
             <w:szCs w:val="20"/>
@@ -18263,7 +18260,7 @@
         </w:r>
         <w:r>
           <w:rPr>
-            <w:rStyle w:val="af0"/>
+            <w:rStyle w:val="Hyperlink"/>
             <w:rFonts w:ascii="Segoe UI" w:eastAsiaTheme="minorHAnsi" w:hAnsi="Segoe UI" w:cs="Segoe UI"/>
             <w:sz w:val="20"/>
             <w:szCs w:val="20"/>
@@ -18273,7 +18270,7 @@
         </w:r>
         <w:r>
           <w:rPr>
-            <w:rStyle w:val="af0"/>
+            <w:rStyle w:val="Hyperlink"/>
             <w:rFonts w:ascii="Segoe UI" w:eastAsiaTheme="minorHAnsi" w:hAnsi="Segoe UI" w:cs="Segoe UI"/>
             <w:sz w:val="20"/>
             <w:szCs w:val="20"/>
@@ -18283,7 +18280,7 @@
         </w:r>
         <w:r>
           <w:rPr>
-            <w:rStyle w:val="af0"/>
+            <w:rStyle w:val="Hyperlink"/>
             <w:rFonts w:ascii="Segoe UI" w:eastAsiaTheme="minorHAnsi" w:hAnsi="Segoe UI" w:cs="Segoe UI"/>
             <w:sz w:val="20"/>
             <w:szCs w:val="20"/>
@@ -18293,7 +18290,7 @@
         </w:r>
         <w:r>
           <w:rPr>
-            <w:rStyle w:val="af0"/>
+            <w:rStyle w:val="Hyperlink"/>
             <w:rFonts w:ascii="Segoe UI" w:eastAsiaTheme="minorHAnsi" w:hAnsi="Segoe UI" w:cs="Segoe UI"/>
             <w:sz w:val="20"/>
             <w:szCs w:val="20"/>
@@ -18303,7 +18300,7 @@
         </w:r>
         <w:r>
           <w:rPr>
-            <w:rStyle w:val="af0"/>
+            <w:rStyle w:val="Hyperlink"/>
             <w:rFonts w:ascii="Segoe UI" w:eastAsiaTheme="minorHAnsi" w:hAnsi="Segoe UI" w:cs="Segoe UI"/>
             <w:sz w:val="20"/>
             <w:szCs w:val="20"/>
@@ -18471,6 +18468,7 @@
       <w:r>
         <w:rPr>
           <w:noProof/>
+          <w:lang w:val="ru-RU"/>
         </w:rPr>
         <w:t>13</w:t>
       </w:r>
@@ -20228,7 +20226,7 @@
         </w:rPr>
         <w:t>ям</w:t>
       </w:r>
-      <w:bookmarkStart w:id="9" w:name="_Toc431216220"/>
+      <w:bookmarkStart w:id="8" w:name="_Toc431216220"/>
     </w:p>
     <w:p>
       <w:pPr>
@@ -20286,7 +20284,7 @@
         </w:rPr>
         <w:t xml:space="preserve"> </w:t>
       </w:r>
-      <w:bookmarkEnd w:id="9"/>
+      <w:bookmarkEnd w:id="8"/>
     </w:p>
     <w:p>
       <w:pPr>
@@ -22153,7 +22151,7 @@
           <w:sz w:val="20"/>
           <w:lang w:val="en-GB"/>
         </w:rPr>
-        <w:t>Токен</w:t>
+        <w:t>Token</w:t>
       </w:r>
       <w:r>
         <w:rPr>
@@ -22337,7 +22335,6 @@
           <w:sz w:val="20"/>
           <w:lang w:val="en-GB"/>
         </w:rPr>
-        <w:lastRenderedPageBreak/>
         <w:t xml:space="preserve">            try</w:t>
       </w:r>
     </w:p>
@@ -22686,7 +22683,7 @@
         <w:rPr>
           <w:rFonts w:ascii="Consolas" w:eastAsia="Times New Roman" w:hAnsi="Consolas"/>
           <w:sz w:val="20"/>
-          <w:lang w:val="en-GB"/>
+          <w:lang w:val="ru-RU"/>
         </w:rPr>
       </w:pPr>
       <w:r>
@@ -24159,7 +24156,46 @@
           <w:sz w:val="20"/>
           <w:lang w:val="ru-RU"/>
         </w:rPr>
-        <w:t xml:space="preserve">   </w:t>
+        <w:t xml:space="preserve"> </w:t>
+      </w:r>
+    </w:p>
+    <w:p>
+      <w:pPr>
+        <w:numPr>
+          <w:ilvl w:val="1"/>
+          <w:numId w:val="0"/>
+        </w:numPr>
+        <w:pBdr>
+          <w:top w:val="single" w:sz="2" w:space="1" w:color="FFFFFF"/>
+          <w:bottom w:val="single" w:sz="2" w:space="1" w:color="D5D5D3"/>
+        </w:pBdr>
+        <w:shd w:val="clear" w:color="auto" w:fill="F7F7FF"/>
+        <w:autoSpaceDE w:val="0"/>
+        <w:autoSpaceDN w:val="0"/>
+        <w:adjustRightInd w:val="0"/>
+        <w:spacing w:after="0" w:line="240" w:lineRule="auto"/>
+        <w:ind w:left="720"/>
+        <w:contextualSpacing/>
+        <w:rPr>
+          <w:rFonts w:ascii="Consolas" w:eastAsia="Times New Roman" w:hAnsi="Consolas"/>
+          <w:sz w:val="20"/>
+          <w:lang w:val="ru-RU"/>
+        </w:rPr>
+      </w:pPr>
+      <w:r>
+        <w:rPr>
+          <w:rFonts w:ascii="Consolas" w:eastAsia="Times New Roman" w:hAnsi="Consolas"/>
+          <w:sz w:val="20"/>
+        </w:rPr>
+        <w:t>}</w:t>
+      </w:r>
+      <w:r>
+        <w:rPr>
+          <w:rFonts w:ascii="Consolas" w:eastAsia="Times New Roman" w:hAnsi="Consolas"/>
+          <w:sz w:val="20"/>
+          <w:lang w:val="ru-RU"/>
+        </w:rPr>
+        <w:t xml:space="preserve">  </w:t>
       </w:r>
     </w:p>
     <w:p>
@@ -24399,6 +24435,7 @@
           <w:b/>
           <w:lang w:val="ru-RU"/>
         </w:rPr>
+        <w:lastRenderedPageBreak/>
         <w:t>Примечание:</w:t>
       </w:r>
       <w:r>
@@ -24486,20 +24523,19 @@
         <w:rPr>
           <w:lang w:val="ru-RU"/>
         </w:rPr>
-        <w:lastRenderedPageBreak/>
         <w:t xml:space="preserve">информацией из материалов </w:t>
       </w:r>
       <w:hyperlink r:id="rId27" w:history="1">
         <w:r>
           <w:rPr>
-            <w:rStyle w:val="af0"/>
+            <w:rStyle w:val="Hyperlink"/>
             <w:rFonts w:cstheme="minorBidi"/>
           </w:rPr>
           <w:t>Caching</w:t>
         </w:r>
         <w:r>
           <w:rPr>
-            <w:rStyle w:val="af0"/>
+            <w:rStyle w:val="Hyperlink"/>
             <w:rFonts w:cstheme="minorBidi"/>
             <w:lang w:val="ru-RU"/>
           </w:rPr>
@@ -24507,14 +24543,14 @@
         </w:r>
         <w:r>
           <w:rPr>
-            <w:rStyle w:val="af0"/>
+            <w:rStyle w:val="Hyperlink"/>
             <w:rFonts w:cstheme="minorBidi"/>
           </w:rPr>
           <w:t>and</w:t>
         </w:r>
         <w:r>
           <w:rPr>
-            <w:rStyle w:val="af0"/>
+            <w:rStyle w:val="Hyperlink"/>
             <w:rFonts w:cstheme="minorBidi"/>
             <w:lang w:val="ru-RU"/>
           </w:rPr>
@@ -24522,14 +24558,14 @@
         </w:r>
         <w:r>
           <w:rPr>
-            <w:rStyle w:val="af0"/>
+            <w:rStyle w:val="Hyperlink"/>
             <w:rFonts w:cstheme="minorBidi"/>
           </w:rPr>
           <w:t>handling</w:t>
         </w:r>
         <w:r>
           <w:rPr>
-            <w:rStyle w:val="af0"/>
+            <w:rStyle w:val="Hyperlink"/>
             <w:rFonts w:cstheme="minorBidi"/>
             <w:lang w:val="ru-RU"/>
           </w:rPr>
@@ -24537,14 +24573,14 @@
         </w:r>
         <w:r>
           <w:rPr>
-            <w:rStyle w:val="af0"/>
+            <w:rStyle w:val="Hyperlink"/>
             <w:rFonts w:cstheme="minorBidi"/>
           </w:rPr>
           <w:t>expired</w:t>
         </w:r>
         <w:r>
           <w:rPr>
-            <w:rStyle w:val="af0"/>
+            <w:rStyle w:val="Hyperlink"/>
             <w:rFonts w:cstheme="minorBidi"/>
             <w:lang w:val="ru-RU"/>
           </w:rPr>
@@ -24552,14 +24588,14 @@
         </w:r>
         <w:r>
           <w:rPr>
-            <w:rStyle w:val="af0"/>
+            <w:rStyle w:val="Hyperlink"/>
             <w:rFonts w:cstheme="minorBidi"/>
           </w:rPr>
           <w:t>tokens</w:t>
         </w:r>
         <w:r>
           <w:rPr>
-            <w:rStyle w:val="af0"/>
+            <w:rStyle w:val="Hyperlink"/>
             <w:rFonts w:cstheme="minorBidi"/>
             <w:lang w:val="ru-RU"/>
           </w:rPr>
@@ -24567,14 +24603,14 @@
         </w:r>
         <w:r>
           <w:rPr>
-            <w:rStyle w:val="af0"/>
+            <w:rStyle w:val="Hyperlink"/>
             <w:rFonts w:cstheme="minorBidi"/>
           </w:rPr>
           <w:t>in</w:t>
         </w:r>
         <w:r>
           <w:rPr>
-            <w:rStyle w:val="af0"/>
+            <w:rStyle w:val="Hyperlink"/>
             <w:rFonts w:cstheme="minorBidi"/>
             <w:lang w:val="ru-RU"/>
           </w:rPr>
@@ -24582,14 +24618,14 @@
         </w:r>
         <w:r>
           <w:rPr>
-            <w:rStyle w:val="af0"/>
+            <w:rStyle w:val="Hyperlink"/>
             <w:rFonts w:cstheme="minorBidi"/>
           </w:rPr>
           <w:t>Azure</w:t>
         </w:r>
         <w:r>
           <w:rPr>
-            <w:rStyle w:val="af0"/>
+            <w:rStyle w:val="Hyperlink"/>
             <w:rFonts w:cstheme="minorBidi"/>
             <w:lang w:val="ru-RU"/>
           </w:rPr>
@@ -24597,14 +24633,14 @@
         </w:r>
         <w:r>
           <w:rPr>
-            <w:rStyle w:val="af0"/>
+            <w:rStyle w:val="Hyperlink"/>
             <w:rFonts w:cstheme="minorBidi"/>
           </w:rPr>
           <w:t>Mobile</w:t>
         </w:r>
         <w:r>
           <w:rPr>
-            <w:rStyle w:val="af0"/>
+            <w:rStyle w:val="Hyperlink"/>
             <w:rFonts w:cstheme="minorBidi"/>
             <w:lang w:val="ru-RU"/>
           </w:rPr>
@@ -24612,14 +24648,14 @@
         </w:r>
         <w:r>
           <w:rPr>
-            <w:rStyle w:val="af0"/>
+            <w:rStyle w:val="Hyperlink"/>
             <w:rFonts w:cstheme="minorBidi"/>
           </w:rPr>
           <w:t>Services</w:t>
         </w:r>
         <w:r>
           <w:rPr>
-            <w:rStyle w:val="af0"/>
+            <w:rStyle w:val="Hyperlink"/>
             <w:rFonts w:cstheme="minorBidi"/>
             <w:lang w:val="ru-RU"/>
           </w:rPr>
@@ -24627,14 +24663,14 @@
         </w:r>
         <w:r>
           <w:rPr>
-            <w:rStyle w:val="af0"/>
+            <w:rStyle w:val="Hyperlink"/>
             <w:rFonts w:cstheme="minorBidi"/>
           </w:rPr>
           <w:t>managed</w:t>
         </w:r>
         <w:r>
           <w:rPr>
-            <w:rStyle w:val="af0"/>
+            <w:rStyle w:val="Hyperlink"/>
             <w:rFonts w:cstheme="minorBidi"/>
             <w:lang w:val="ru-RU"/>
           </w:rPr>
@@ -24642,7 +24678,7 @@
         </w:r>
         <w:r>
           <w:rPr>
-            <w:rStyle w:val="af0"/>
+            <w:rStyle w:val="Hyperlink"/>
             <w:rFonts w:cstheme="minorBidi"/>
           </w:rPr>
           <w:t>SDK</w:t>
@@ -25111,7 +25147,7 @@
           <w:lang w:val="ru-RU"/>
         </w:rPr>
       </w:pPr>
-      <w:bookmarkStart w:id="10" w:name="_Toc431216221"/>
+      <w:bookmarkStart w:id="9" w:name="_Toc431216221"/>
     </w:p>
     <w:p>
       <w:pPr>
@@ -25134,7 +25170,7 @@
     </w:p>
     <w:p>
       <w:pPr>
-        <w:pStyle w:val="a3"/>
+        <w:pStyle w:val="Title"/>
         <w:rPr>
           <w:rFonts w:ascii="Segoe UI Light" w:hAnsi="Segoe UI Light" w:cs="Segoe UI Light"/>
           <w:lang w:val="ru-RU"/>
@@ -25169,7 +25205,7 @@
         </w:rPr>
         <w:t xml:space="preserve"> хранилища и синхронизации данных в приложении</w:t>
       </w:r>
-      <w:bookmarkEnd w:id="10"/>
+      <w:bookmarkEnd w:id="9"/>
     </w:p>
     <w:p>
       <w:pPr>
@@ -25369,7 +25405,7 @@
           <w:lang w:val="ru-RU"/>
         </w:rPr>
       </w:pPr>
-      <w:bookmarkStart w:id="11" w:name="_Toc431216222"/>
+      <w:bookmarkStart w:id="10" w:name="_Toc431216222"/>
       <w:r>
         <w:rPr>
           <w:lang w:val="ru-RU"/>
@@ -25424,7 +25460,7 @@
         </w:rPr>
         <w:t xml:space="preserve"> </w:t>
       </w:r>
-      <w:bookmarkEnd w:id="11"/>
+      <w:bookmarkEnd w:id="10"/>
     </w:p>
     <w:p>
       <w:pPr>
@@ -26777,9 +26813,6 @@
           <w:ilvl w:val="1"/>
           <w:numId w:val="13"/>
         </w:numPr>
-        <w:rPr>
-          <w:lang w:val="ru-RU"/>
-        </w:rPr>
       </w:pPr>
       <w:r>
         <w:rPr>
@@ -26788,9 +26821,6 @@
         <w:t>Выберите</w:t>
       </w:r>
       <w:r>
-        <w:rPr>
-          <w:lang w:val="ru-RU"/>
-        </w:rPr>
         <w:t xml:space="preserve"> </w:t>
       </w:r>
       <w:r>
@@ -26802,21 +26832,18 @@
       <w:r>
         <w:rPr>
           <w:b/>
-          <w:lang w:val="ru-RU"/>
         </w:rPr>
         <w:t xml:space="preserve"> </w:t>
       </w:r>
       <w:r>
         <w:rPr>
           <w:b/>
-          <w:lang w:val="ru-RU"/>
-        </w:rPr>
-        <w:t>для</w:t>
+        </w:rPr>
+        <w:t>for</w:t>
       </w:r>
       <w:r>
         <w:rPr>
           <w:b/>
-          <w:lang w:val="ru-RU"/>
         </w:rPr>
         <w:t xml:space="preserve"> </w:t>
       </w:r>
@@ -26829,7 +26856,6 @@
       <w:r>
         <w:rPr>
           <w:b/>
-          <w:lang w:val="ru-RU"/>
         </w:rPr>
         <w:t xml:space="preserve"> </w:t>
       </w:r>
@@ -26842,7 +26868,6 @@
       <w:r>
         <w:rPr>
           <w:b/>
-          <w:lang w:val="ru-RU"/>
         </w:rPr>
         <w:t xml:space="preserve"> </w:t>
       </w:r>
@@ -26853,9 +26878,6 @@
         <w:t>Platform</w:t>
       </w:r>
       <w:r>
-        <w:rPr>
-          <w:lang w:val="ru-RU"/>
-        </w:rPr>
         <w:t xml:space="preserve"> </w:t>
       </w:r>
       <w:r>
@@ -26865,9 +26887,6 @@
         <w:t>и</w:t>
       </w:r>
       <w:r>
-        <w:rPr>
-          <w:lang w:val="ru-RU"/>
-        </w:rPr>
         <w:t xml:space="preserve"> </w:t>
       </w:r>
       <w:r>
@@ -26879,7 +26898,6 @@
       <w:r>
         <w:rPr>
           <w:b/>
-          <w:lang w:val="ru-RU"/>
         </w:rPr>
         <w:t xml:space="preserve"> </w:t>
       </w:r>
@@ -26888,18 +26906,21 @@
           <w:b/>
           <w:lang w:val="ru-RU"/>
         </w:rPr>
-        <w:t xml:space="preserve">нажмите </w:t>
+        <w:t>нажмите</w:t>
       </w:r>
       <w:r>
         <w:rPr>
           <w:b/>
         </w:rPr>
+        <w:t xml:space="preserve"> </w:t>
+      </w:r>
+      <w:r>
+        <w:rPr>
+          <w:b/>
+        </w:rPr>
         <w:t>OK</w:t>
       </w:r>
       <w:r>
-        <w:rPr>
-          <w:lang w:val="ru-RU"/>
-        </w:rPr>
         <w:t>.</w:t>
       </w:r>
     </w:p>
@@ -28129,7 +28150,7 @@
       <w:hyperlink r:id="rId30" w:history="1">
         <w:r>
           <w:rPr>
-            <w:rStyle w:val="af0"/>
+            <w:rStyle w:val="Hyperlink"/>
             <w:rFonts w:cs="Arial"/>
             <w:lang w:val="ru-RU"/>
           </w:rPr>
@@ -29579,6 +29600,7 @@
       <w:pPr>
         <w:pStyle w:val="ppCode"/>
       </w:pPr>
+      <w:bookmarkStart w:id="11" w:name="_GoBack"/>
       <w:r>
         <w:rPr>
           <w:color w:val="0000FF"/>
@@ -30076,6 +30098,7 @@
         <w:t>}</w:t>
       </w:r>
     </w:p>
+    <w:bookmarkEnd w:id="11"/>
     <w:p>
       <w:pPr>
         <w:pStyle w:val="ppNote"/>
@@ -32496,7 +32519,7 @@
         </w:numPr>
         <w:ind w:left="720"/>
         <w:rPr>
-          <w:rStyle w:val="af0"/>
+          <w:rStyle w:val="Hyperlink"/>
           <w:rFonts w:cs="Arial"/>
           <w:lang w:val="ru-RU"/>
         </w:rPr>
@@ -32689,14 +32712,14 @@
       <w:hyperlink r:id="rId32" w:history="1">
         <w:r>
           <w:rPr>
-            <w:rStyle w:val="af0"/>
+            <w:rStyle w:val="Hyperlink"/>
             <w:rFonts w:cs="Arial"/>
           </w:rPr>
           <w:t>Offline</w:t>
         </w:r>
         <w:r>
           <w:rPr>
-            <w:rStyle w:val="af0"/>
+            <w:rStyle w:val="Hyperlink"/>
             <w:rFonts w:cs="Arial"/>
             <w:lang w:val="ru-RU"/>
           </w:rPr>
@@ -32704,14 +32727,14 @@
         </w:r>
         <w:r>
           <w:rPr>
-            <w:rStyle w:val="af0"/>
+            <w:rStyle w:val="Hyperlink"/>
             <w:rFonts w:cs="Arial"/>
           </w:rPr>
           <w:t>Data</w:t>
         </w:r>
         <w:r>
           <w:rPr>
-            <w:rStyle w:val="af0"/>
+            <w:rStyle w:val="Hyperlink"/>
             <w:rFonts w:cs="Arial"/>
             <w:lang w:val="ru-RU"/>
           </w:rPr>
@@ -32719,14 +32742,14 @@
         </w:r>
         <w:r>
           <w:rPr>
-            <w:rStyle w:val="af0"/>
+            <w:rStyle w:val="Hyperlink"/>
             <w:rFonts w:cs="Arial"/>
           </w:rPr>
           <w:t>Sync</w:t>
         </w:r>
         <w:r>
           <w:rPr>
-            <w:rStyle w:val="af0"/>
+            <w:rStyle w:val="Hyperlink"/>
             <w:rFonts w:cs="Arial"/>
             <w:lang w:val="ru-RU"/>
           </w:rPr>
@@ -32734,7 +32757,7 @@
         </w:r>
         <w:r>
           <w:rPr>
-            <w:rStyle w:val="af0"/>
+            <w:rStyle w:val="Hyperlink"/>
             <w:rFonts w:cs="Arial"/>
             <w:lang w:val="ru-RU"/>
           </w:rPr>
@@ -32742,7 +32765,7 @@
         </w:r>
         <w:r>
           <w:rPr>
-            <w:rStyle w:val="af0"/>
+            <w:rStyle w:val="Hyperlink"/>
             <w:rFonts w:cs="Arial"/>
             <w:lang w:val="ru-RU"/>
           </w:rPr>
@@ -32750,14 +32773,14 @@
         </w:r>
         <w:r>
           <w:rPr>
-            <w:rStyle w:val="af0"/>
+            <w:rStyle w:val="Hyperlink"/>
             <w:rFonts w:cs="Arial"/>
           </w:rPr>
           <w:t>Azure</w:t>
         </w:r>
         <w:r>
           <w:rPr>
-            <w:rStyle w:val="af0"/>
+            <w:rStyle w:val="Hyperlink"/>
             <w:rFonts w:cs="Arial"/>
             <w:lang w:val="ru-RU"/>
           </w:rPr>
@@ -32765,14 +32788,14 @@
         </w:r>
         <w:r>
           <w:rPr>
-            <w:rStyle w:val="af0"/>
+            <w:rStyle w:val="Hyperlink"/>
             <w:rFonts w:cs="Arial"/>
           </w:rPr>
           <w:t>Mobile</w:t>
         </w:r>
         <w:r>
           <w:rPr>
-            <w:rStyle w:val="af0"/>
+            <w:rStyle w:val="Hyperlink"/>
             <w:rFonts w:cs="Arial"/>
             <w:lang w:val="ru-RU"/>
           </w:rPr>
@@ -32780,7 +32803,7 @@
         </w:r>
         <w:r>
           <w:rPr>
-            <w:rStyle w:val="af0"/>
+            <w:rStyle w:val="Hyperlink"/>
             <w:rFonts w:cs="Arial"/>
           </w:rPr>
           <w:t>Apps</w:t>
@@ -32788,7 +32811,7 @@
       </w:hyperlink>
       <w:r>
         <w:rPr>
-          <w:rStyle w:val="af0"/>
+          <w:rStyle w:val="Hyperlink"/>
           <w:rFonts w:cs="Arial"/>
           <w:lang w:val="ru-RU"/>
         </w:rPr>
@@ -33091,7 +33114,7 @@
       </w:r>
       <w:r>
         <w:rPr>
-          <w:rStyle w:val="af0"/>
+          <w:rStyle w:val="Hyperlink"/>
           <w:rFonts w:cs="Arial"/>
           <w:lang w:val="ru-RU"/>
         </w:rPr>
@@ -33115,7 +33138,7 @@
     <w:sdt>
       <w:sdtPr>
         <w:rPr>
-          <w:rStyle w:val="ab"/>
+          <w:rStyle w:val="TitleChar"/>
           <w:rFonts w:ascii="Segoe UI Light" w:hAnsi="Segoe UI Light" w:cs="Segoe UI Light"/>
           <w:lang w:val="ru-RU"/>
         </w:rPr>
@@ -33127,11 +33150,6 @@
         </w:placeholder>
         <w:text/>
       </w:sdtPr>
-      <w:sdtEndPr>
-        <w:rPr>
-          <w:rStyle w:val="ab"/>
-        </w:rPr>
-      </w:sdtEndPr>
       <w:sdtContent>
         <w:p>
           <w:pPr>
@@ -33145,7 +33163,7 @@
           </w:pPr>
           <w:r>
             <w:rPr>
-              <w:rStyle w:val="ab"/>
+              <w:rStyle w:val="TitleChar"/>
               <w:rFonts w:ascii="Segoe UI Light" w:hAnsi="Segoe UI Light" w:cs="Segoe UI Light"/>
               <w:lang w:val="ru-RU"/>
             </w:rPr>
@@ -33422,7 +33440,7 @@
 </file>
 
 <file path=word/endnotes.xml><?xml version="1.0" encoding="utf-8"?>
-<w:endnotes xmlns:wpc="http://schemas.microsoft.com/office/word/2010/wordprocessingCanvas" xmlns:mc="http://schemas.openxmlformats.org/markup-compatibility/2006" xmlns:o="urn:schemas-microsoft-com:office:office" xmlns:r="http://schemas.openxmlformats.org/officeDocument/2006/relationships" xmlns:m="http://schemas.openxmlformats.org/officeDocument/2006/math" xmlns:v="urn:schemas-microsoft-com:vml" xmlns:wp14="http://schemas.microsoft.com/office/word/2010/wordprocessingDrawing" xmlns:wp="http://schemas.openxmlformats.org/drawingml/2006/wordprocessingDrawing" xmlns:w10="urn:schemas-microsoft-com:office:word" xmlns:w="http://schemas.openxmlformats.org/wordprocessingml/2006/main" xmlns:w14="http://schemas.microsoft.com/office/word/2010/wordml" xmlns:w15="http://schemas.microsoft.com/office/word/2012/wordml" xmlns:wpg="http://schemas.microsoft.com/office/word/2010/wordprocessingGroup" xmlns:wpi="http://schemas.microsoft.com/office/word/2010/wordprocessingInk" xmlns:wne="http://schemas.microsoft.com/office/word/2006/wordml" xmlns:wps="http://schemas.microsoft.com/office/word/2010/wordprocessingShape" mc:Ignorable="w14 w15 wp14">
+<w:endnotes xmlns:wpc="http://schemas.microsoft.com/office/word/2010/wordprocessingCanvas" xmlns:cx="http://schemas.microsoft.com/office/drawing/2014/chartex" xmlns:mc="http://schemas.openxmlformats.org/markup-compatibility/2006" xmlns:o="urn:schemas-microsoft-com:office:office" xmlns:r="http://schemas.openxmlformats.org/officeDocument/2006/relationships" xmlns:m="http://schemas.openxmlformats.org/officeDocument/2006/math" xmlns:v="urn:schemas-microsoft-com:vml" xmlns:wp14="http://schemas.microsoft.com/office/word/2010/wordprocessingDrawing" xmlns:wp="http://schemas.openxmlformats.org/drawingml/2006/wordprocessingDrawing" xmlns:w10="urn:schemas-microsoft-com:office:word" xmlns:w="http://schemas.openxmlformats.org/wordprocessingml/2006/main" xmlns:w14="http://schemas.microsoft.com/office/word/2010/wordml" xmlns:w15="http://schemas.microsoft.com/office/word/2012/wordml" xmlns:w16se="http://schemas.microsoft.com/office/word/2015/wordml/symex" xmlns:wpg="http://schemas.microsoft.com/office/word/2010/wordprocessingGroup" xmlns:wpi="http://schemas.microsoft.com/office/word/2010/wordprocessingInk" xmlns:wne="http://schemas.microsoft.com/office/word/2006/wordml" xmlns:wps="http://schemas.microsoft.com/office/word/2010/wordprocessingShape" mc:Ignorable="w14 w15 w16se wp14">
   <w:endnote w:type="separator" w:id="-1">
     <w:p>
       <w:pPr>
@@ -33447,10 +33465,10 @@
 </file>
 
 <file path=word/footer1.xml><?xml version="1.0" encoding="utf-8"?>
-<w:ftr xmlns:wpc="http://schemas.microsoft.com/office/word/2010/wordprocessingCanvas" xmlns:mc="http://schemas.openxmlformats.org/markup-compatibility/2006" xmlns:o="urn:schemas-microsoft-com:office:office" xmlns:r="http://schemas.openxmlformats.org/officeDocument/2006/relationships" xmlns:m="http://schemas.openxmlformats.org/officeDocument/2006/math" xmlns:v="urn:schemas-microsoft-com:vml" xmlns:wp14="http://schemas.microsoft.com/office/word/2010/wordprocessingDrawing" xmlns:wp="http://schemas.openxmlformats.org/drawingml/2006/wordprocessingDrawing" xmlns:w10="urn:schemas-microsoft-com:office:word" xmlns:w="http://schemas.openxmlformats.org/wordprocessingml/2006/main" xmlns:w14="http://schemas.microsoft.com/office/word/2010/wordml" xmlns:w15="http://schemas.microsoft.com/office/word/2012/wordml" xmlns:wpg="http://schemas.microsoft.com/office/word/2010/wordprocessingGroup" xmlns:wpi="http://schemas.microsoft.com/office/word/2010/wordprocessingInk" xmlns:wne="http://schemas.microsoft.com/office/word/2006/wordml" xmlns:wps="http://schemas.microsoft.com/office/word/2010/wordprocessingShape" mc:Ignorable="w14 w15 wp14">
+<w:ftr xmlns:wpc="http://schemas.microsoft.com/office/word/2010/wordprocessingCanvas" xmlns:cx="http://schemas.microsoft.com/office/drawing/2014/chartex" xmlns:mc="http://schemas.openxmlformats.org/markup-compatibility/2006" xmlns:o="urn:schemas-microsoft-com:office:office" xmlns:r="http://schemas.openxmlformats.org/officeDocument/2006/relationships" xmlns:m="http://schemas.openxmlformats.org/officeDocument/2006/math" xmlns:v="urn:schemas-microsoft-com:vml" xmlns:wp14="http://schemas.microsoft.com/office/word/2010/wordprocessingDrawing" xmlns:wp="http://schemas.openxmlformats.org/drawingml/2006/wordprocessingDrawing" xmlns:w10="urn:schemas-microsoft-com:office:word" xmlns:w="http://schemas.openxmlformats.org/wordprocessingml/2006/main" xmlns:w14="http://schemas.microsoft.com/office/word/2010/wordml" xmlns:w15="http://schemas.microsoft.com/office/word/2012/wordml" xmlns:w16se="http://schemas.microsoft.com/office/word/2015/wordml/symex" xmlns:wpg="http://schemas.microsoft.com/office/word/2010/wordprocessingGroup" xmlns:wpi="http://schemas.microsoft.com/office/word/2010/wordprocessingInk" xmlns:wne="http://schemas.microsoft.com/office/word/2006/wordml" xmlns:wps="http://schemas.microsoft.com/office/word/2010/wordprocessingShape" mc:Ignorable="w14 w15 w16se wp14">
   <w:p>
     <w:pPr>
-      <w:pStyle w:val="a9"/>
+      <w:pStyle w:val="Footer"/>
       <w:jc w:val="right"/>
     </w:pPr>
     <w:sdt>
@@ -33480,7 +33498,7 @@
           <w:rPr>
             <w:noProof/>
           </w:rPr>
-          <w:t>2</w:t>
+          <w:t>30</w:t>
         </w:r>
         <w:r>
           <w:rPr>
@@ -33493,14 +33511,14 @@
   </w:p>
   <w:p>
     <w:pPr>
-      <w:pStyle w:val="a9"/>
+      <w:pStyle w:val="Footer"/>
     </w:pPr>
   </w:p>
 </w:ftr>
 </file>
 
 <file path=word/footnotes.xml><?xml version="1.0" encoding="utf-8"?>
-<w:footnotes xmlns:wpc="http://schemas.microsoft.com/office/word/2010/wordprocessingCanvas" xmlns:mc="http://schemas.openxmlformats.org/markup-compatibility/2006" xmlns:o="urn:schemas-microsoft-com:office:office" xmlns:r="http://schemas.openxmlformats.org/officeDocument/2006/relationships" xmlns:m="http://schemas.openxmlformats.org/officeDocument/2006/math" xmlns:v="urn:schemas-microsoft-com:vml" xmlns:wp14="http://schemas.microsoft.com/office/word/2010/wordprocessingDrawing" xmlns:wp="http://schemas.openxmlformats.org/drawingml/2006/wordprocessingDrawing" xmlns:w10="urn:schemas-microsoft-com:office:word" xmlns:w="http://schemas.openxmlformats.org/wordprocessingml/2006/main" xmlns:w14="http://schemas.microsoft.com/office/word/2010/wordml" xmlns:w15="http://schemas.microsoft.com/office/word/2012/wordml" xmlns:wpg="http://schemas.microsoft.com/office/word/2010/wordprocessingGroup" xmlns:wpi="http://schemas.microsoft.com/office/word/2010/wordprocessingInk" xmlns:wne="http://schemas.microsoft.com/office/word/2006/wordml" xmlns:wps="http://schemas.microsoft.com/office/word/2010/wordprocessingShape" mc:Ignorable="w14 w15 wp14">
+<w:footnotes xmlns:wpc="http://schemas.microsoft.com/office/word/2010/wordprocessingCanvas" xmlns:cx="http://schemas.microsoft.com/office/drawing/2014/chartex" xmlns:mc="http://schemas.openxmlformats.org/markup-compatibility/2006" xmlns:o="urn:schemas-microsoft-com:office:office" xmlns:r="http://schemas.openxmlformats.org/officeDocument/2006/relationships" xmlns:m="http://schemas.openxmlformats.org/officeDocument/2006/math" xmlns:v="urn:schemas-microsoft-com:vml" xmlns:wp14="http://schemas.microsoft.com/office/word/2010/wordprocessingDrawing" xmlns:wp="http://schemas.openxmlformats.org/drawingml/2006/wordprocessingDrawing" xmlns:w10="urn:schemas-microsoft-com:office:word" xmlns:w="http://schemas.openxmlformats.org/wordprocessingml/2006/main" xmlns:w14="http://schemas.microsoft.com/office/word/2010/wordml" xmlns:w15="http://schemas.microsoft.com/office/word/2012/wordml" xmlns:w16se="http://schemas.microsoft.com/office/word/2015/wordml/symex" xmlns:wpg="http://schemas.microsoft.com/office/word/2010/wordprocessingGroup" xmlns:wpi="http://schemas.microsoft.com/office/word/2010/wordprocessingInk" xmlns:wne="http://schemas.microsoft.com/office/word/2006/wordml" xmlns:wps="http://schemas.microsoft.com/office/word/2010/wordprocessingShape" mc:Ignorable="w14 w15 w16se wp14">
   <w:footnote w:type="separator" w:id="-1">
     <w:p>
       <w:pPr>
@@ -33525,7 +33543,7 @@
 </file>
 
 <file path=word/numbering.xml><?xml version="1.0" encoding="utf-8"?>
-<w:numbering xmlns:wpc="http://schemas.microsoft.com/office/word/2010/wordprocessingCanvas" xmlns:mc="http://schemas.openxmlformats.org/markup-compatibility/2006" xmlns:o="urn:schemas-microsoft-com:office:office" xmlns:r="http://schemas.openxmlformats.org/officeDocument/2006/relationships" xmlns:m="http://schemas.openxmlformats.org/officeDocument/2006/math" xmlns:v="urn:schemas-microsoft-com:vml" xmlns:wp14="http://schemas.microsoft.com/office/word/2010/wordprocessingDrawing" xmlns:wp="http://schemas.openxmlformats.org/drawingml/2006/wordprocessingDrawing" xmlns:w10="urn:schemas-microsoft-com:office:word" xmlns:w="http://schemas.openxmlformats.org/wordprocessingml/2006/main" xmlns:w14="http://schemas.microsoft.com/office/word/2010/wordml" xmlns:w15="http://schemas.microsoft.com/office/word/2012/wordml" xmlns:wpg="http://schemas.microsoft.com/office/word/2010/wordprocessingGroup" xmlns:wpi="http://schemas.microsoft.com/office/word/2010/wordprocessingInk" xmlns:wne="http://schemas.microsoft.com/office/word/2006/wordml" xmlns:wps="http://schemas.microsoft.com/office/word/2010/wordprocessingShape" mc:Ignorable="w14 w15 wp14">
+<w:numbering xmlns:wpc="http://schemas.microsoft.com/office/word/2010/wordprocessingCanvas" xmlns:cx="http://schemas.microsoft.com/office/drawing/2014/chartex" xmlns:mc="http://schemas.openxmlformats.org/markup-compatibility/2006" xmlns:o="urn:schemas-microsoft-com:office:office" xmlns:r="http://schemas.openxmlformats.org/officeDocument/2006/relationships" xmlns:m="http://schemas.openxmlformats.org/officeDocument/2006/math" xmlns:v="urn:schemas-microsoft-com:vml" xmlns:wp14="http://schemas.microsoft.com/office/word/2010/wordprocessingDrawing" xmlns:wp="http://schemas.openxmlformats.org/drawingml/2006/wordprocessingDrawing" xmlns:w10="urn:schemas-microsoft-com:office:word" xmlns:w="http://schemas.openxmlformats.org/wordprocessingml/2006/main" xmlns:w14="http://schemas.microsoft.com/office/word/2010/wordml" xmlns:w15="http://schemas.microsoft.com/office/word/2012/wordml" xmlns:w16se="http://schemas.microsoft.com/office/word/2015/wordml/symex" xmlns:wpg="http://schemas.microsoft.com/office/word/2010/wordprocessingGroup" xmlns:wpi="http://schemas.microsoft.com/office/word/2010/wordprocessingInk" xmlns:wne="http://schemas.microsoft.com/office/word/2006/wordml" xmlns:wps="http://schemas.microsoft.com/office/word/2010/wordprocessingShape" mc:Ignorable="w14 w15 w16se wp14">
   <w:abstractNum w:abstractNumId="0" w15:restartNumberingAfterBreak="0">
     <w:nsid w:val="00A20155"/>
     <w:multiLevelType w:val="hybridMultilevel"/>
@@ -35625,7 +35643,7 @@
 </file>
 
 <file path=word/styles.xml><?xml version="1.0" encoding="utf-8"?>
-<w:styles xmlns:mc="http://schemas.openxmlformats.org/markup-compatibility/2006" xmlns:r="http://schemas.openxmlformats.org/officeDocument/2006/relationships" xmlns:w="http://schemas.openxmlformats.org/wordprocessingml/2006/main" xmlns:w14="http://schemas.microsoft.com/office/word/2010/wordml" xmlns:w15="http://schemas.microsoft.com/office/word/2012/wordml" mc:Ignorable="w14 w15">
+<w:styles xmlns:mc="http://schemas.openxmlformats.org/markup-compatibility/2006" xmlns:r="http://schemas.openxmlformats.org/officeDocument/2006/relationships" xmlns:w="http://schemas.openxmlformats.org/wordprocessingml/2006/main" xmlns:w14="http://schemas.microsoft.com/office/word/2010/wordml" xmlns:w15="http://schemas.microsoft.com/office/word/2012/wordml" xmlns:w16se="http://schemas.microsoft.com/office/word/2015/wordml/symex" mc:Ignorable="w14 w15 w16se">
   <w:docDefaults>
     <w:rPrDefault>
       <w:rPr>
@@ -36013,7 +36031,7 @@
     <w:lsdException w:name="List Table 6 Colorful Accent 6" w:uiPriority="51"/>
     <w:lsdException w:name="List Table 7 Colorful Accent 6" w:uiPriority="52"/>
   </w:latentStyles>
-  <w:style w:type="paragraph" w:default="1" w:styleId="a">
+  <w:style w:type="paragraph" w:default="1" w:styleId="Normal">
     <w:name w:val="Normal"/>
     <w:unhideWhenUsed/>
     <w:qFormat/>
@@ -36023,11 +36041,11 @@
       <w:lang w:bidi="en-US"/>
     </w:rPr>
   </w:style>
-  <w:style w:type="paragraph" w:styleId="1">
+  <w:style w:type="paragraph" w:styleId="Heading1">
     <w:name w:val="heading 1"/>
-    <w:basedOn w:val="a"/>
+    <w:basedOn w:val="Normal"/>
     <w:next w:val="ppBodyText"/>
-    <w:link w:val="10"/>
+    <w:link w:val="Heading1Char"/>
     <w:qFormat/>
     <w:rsid w:val="002573C3"/>
     <w:pPr>
@@ -36045,11 +36063,11 @@
       <w:szCs w:val="28"/>
     </w:rPr>
   </w:style>
-  <w:style w:type="paragraph" w:styleId="2">
+  <w:style w:type="paragraph" w:styleId="Heading2">
     <w:name w:val="heading 2"/>
-    <w:basedOn w:val="a"/>
-    <w:next w:val="a"/>
-    <w:link w:val="20"/>
+    <w:basedOn w:val="Normal"/>
+    <w:next w:val="Normal"/>
+    <w:link w:val="Heading2Char"/>
     <w:unhideWhenUsed/>
     <w:qFormat/>
     <w:rsid w:val="002573C3"/>
@@ -36068,11 +36086,11 @@
       <w:szCs w:val="26"/>
     </w:rPr>
   </w:style>
-  <w:style w:type="paragraph" w:styleId="3">
+  <w:style w:type="paragraph" w:styleId="Heading3">
     <w:name w:val="heading 3"/>
-    <w:basedOn w:val="a"/>
+    <w:basedOn w:val="Normal"/>
     <w:next w:val="ppBodyText"/>
-    <w:link w:val="30"/>
+    <w:link w:val="Heading3Char"/>
     <w:unhideWhenUsed/>
     <w:qFormat/>
     <w:rsid w:val="002573C3"/>
@@ -36089,11 +36107,11 @@
       <w:color w:val="4F81BD" w:themeColor="accent1"/>
     </w:rPr>
   </w:style>
-  <w:style w:type="paragraph" w:styleId="4">
+  <w:style w:type="paragraph" w:styleId="Heading4">
     <w:name w:val="heading 4"/>
-    <w:basedOn w:val="a"/>
+    <w:basedOn w:val="Normal"/>
     <w:next w:val="ppBodyText"/>
-    <w:link w:val="40"/>
+    <w:link w:val="Heading4Char"/>
     <w:unhideWhenUsed/>
     <w:qFormat/>
     <w:rsid w:val="002573C3"/>
@@ -36112,13 +36130,13 @@
       <w:color w:val="4F81BD" w:themeColor="accent1"/>
     </w:rPr>
   </w:style>
-  <w:style w:type="character" w:default="1" w:styleId="a0">
+  <w:style w:type="character" w:default="1" w:styleId="DefaultParagraphFont">
     <w:name w:val="Default Paragraph Font"/>
     <w:uiPriority w:val="1"/>
     <w:semiHidden/>
     <w:unhideWhenUsed/>
   </w:style>
-  <w:style w:type="table" w:default="1" w:styleId="a1">
+  <w:style w:type="table" w:default="1" w:styleId="TableNormal">
     <w:name w:val="Normal Table"/>
     <w:uiPriority w:val="99"/>
     <w:semiHidden/>
@@ -36132,20 +36150,17 @@
         <w:right w:w="108" w:type="dxa"/>
       </w:tblCellMar>
     </w:tblPr>
-    <w:trPr>
-      <w:hidden/>
-    </w:trPr>
   </w:style>
-  <w:style w:type="numbering" w:default="1" w:styleId="a2">
+  <w:style w:type="numbering" w:default="1" w:styleId="NoList">
     <w:name w:val="No List"/>
     <w:uiPriority w:val="99"/>
     <w:semiHidden/>
     <w:unhideWhenUsed/>
   </w:style>
-  <w:style w:type="character" w:customStyle="1" w:styleId="10">
-    <w:name w:val="Заголовок 1 Знак"/>
-    <w:basedOn w:val="a0"/>
-    <w:link w:val="1"/>
+  <w:style w:type="character" w:customStyle="1" w:styleId="Heading1Char">
+    <w:name w:val="Heading 1 Char"/>
+    <w:basedOn w:val="DefaultParagraphFont"/>
+    <w:link w:val="Heading1"/>
     <w:rsid w:val="002573C3"/>
     <w:rPr>
       <w:rFonts w:asciiTheme="majorHAnsi" w:eastAsiaTheme="majorEastAsia" w:hAnsiTheme="majorHAnsi" w:cstheme="majorBidi"/>
@@ -36157,10 +36172,10 @@
       <w:lang w:bidi="en-US"/>
     </w:rPr>
   </w:style>
-  <w:style w:type="character" w:customStyle="1" w:styleId="20">
-    <w:name w:val="Заголовок 2 Знак"/>
-    <w:basedOn w:val="a0"/>
-    <w:link w:val="2"/>
+  <w:style w:type="character" w:customStyle="1" w:styleId="Heading2Char">
+    <w:name w:val="Heading 2 Char"/>
+    <w:basedOn w:val="DefaultParagraphFont"/>
+    <w:link w:val="Heading2"/>
     <w:rsid w:val="002573C3"/>
     <w:rPr>
       <w:rFonts w:asciiTheme="majorHAnsi" w:eastAsiaTheme="majorEastAsia" w:hAnsiTheme="majorHAnsi" w:cstheme="majorBidi"/>
@@ -36172,10 +36187,10 @@
       <w:lang w:bidi="en-US"/>
     </w:rPr>
   </w:style>
-  <w:style w:type="character" w:customStyle="1" w:styleId="30">
-    <w:name w:val="Заголовок 3 Знак"/>
-    <w:basedOn w:val="a0"/>
-    <w:link w:val="3"/>
+  <w:style w:type="character" w:customStyle="1" w:styleId="Heading3Char">
+    <w:name w:val="Heading 3 Char"/>
+    <w:basedOn w:val="DefaultParagraphFont"/>
+    <w:link w:val="Heading3"/>
     <w:rsid w:val="002573C3"/>
     <w:rPr>
       <w:rFonts w:asciiTheme="majorHAnsi" w:eastAsiaTheme="majorEastAsia" w:hAnsiTheme="majorHAnsi" w:cstheme="majorBidi"/>
@@ -36185,10 +36200,10 @@
       <w:lang w:bidi="en-US"/>
     </w:rPr>
   </w:style>
-  <w:style w:type="character" w:customStyle="1" w:styleId="40">
-    <w:name w:val="Заголовок 4 Знак"/>
-    <w:basedOn w:val="a0"/>
-    <w:link w:val="4"/>
+  <w:style w:type="character" w:customStyle="1" w:styleId="Heading4Char">
+    <w:name w:val="Heading 4 Char"/>
+    <w:basedOn w:val="DefaultParagraphFont"/>
+    <w:link w:val="Heading4"/>
     <w:rsid w:val="002573C3"/>
     <w:rPr>
       <w:rFonts w:asciiTheme="majorHAnsi" w:eastAsiaTheme="majorEastAsia" w:hAnsiTheme="majorHAnsi" w:cstheme="majorBidi"/>
@@ -36265,7 +36280,7 @@
   </w:style>
   <w:style w:type="paragraph" w:customStyle="1" w:styleId="ppBulletListTable">
     <w:name w:val="pp Bullet List Table"/>
-    <w:basedOn w:val="a"/>
+    <w:basedOn w:val="Normal"/>
     <w:uiPriority w:val="11"/>
     <w:rsid w:val="002573C3"/>
     <w:pPr>
@@ -36283,7 +36298,7 @@
   </w:style>
   <w:style w:type="paragraph" w:customStyle="1" w:styleId="ppChapterNumber">
     <w:name w:val="pp Chapter Number"/>
-    <w:next w:val="a"/>
+    <w:next w:val="Normal"/>
     <w:uiPriority w:val="14"/>
     <w:rsid w:val="002573C3"/>
     <w:pPr>
@@ -36300,7 +36315,7 @@
   </w:style>
   <w:style w:type="paragraph" w:customStyle="1" w:styleId="ppChapterTitle">
     <w:name w:val="pp Chapter Title"/>
-    <w:next w:val="a"/>
+    <w:next w:val="Normal"/>
     <w:uiPriority w:val="14"/>
     <w:rsid w:val="002573C3"/>
     <w:pPr>
@@ -36319,7 +36334,7 @@
   </w:style>
   <w:style w:type="table" w:customStyle="1" w:styleId="ppTableList">
     <w:name w:val="pp Table List"/>
-    <w:basedOn w:val="a1"/>
+    <w:basedOn w:val="TableNormal"/>
     <w:rsid w:val="002573C3"/>
     <w:pPr>
       <w:spacing w:before="340" w:after="0" w:line="240" w:lineRule="auto"/>
@@ -36339,9 +36354,6 @@
         <w:insideH w:val="single" w:sz="12" w:space="0" w:color="999999"/>
       </w:tblBorders>
     </w:tblPr>
-    <w:trPr>
-      <w:hidden/>
-    </w:trPr>
     <w:tblStylePr w:type="firstRow">
       <w:rPr>
         <w:rFonts w:ascii="Arial" w:hAnsi="Arial"/>
@@ -36349,9 +36361,6 @@
         <w:sz w:val="20"/>
       </w:rPr>
       <w:tblPr/>
-      <w:trPr>
-        <w:hidden/>
-      </w:trPr>
       <w:tcPr>
         <w:tcBorders>
           <w:top w:val="single" w:sz="12" w:space="0" w:color="999999"/>
@@ -36372,9 +36381,6 @@
     <w:basedOn w:val="ppTableList"/>
     <w:rsid w:val="002573C3"/>
     <w:tblPr/>
-    <w:trPr>
-      <w:hidden/>
-    </w:trPr>
     <w:tblStylePr w:type="firstRow">
       <w:rPr>
         <w:rFonts w:ascii="Arial" w:hAnsi="Arial"/>
@@ -36382,9 +36388,6 @@
         <w:sz w:val="20"/>
       </w:rPr>
       <w:tblPr/>
-      <w:trPr>
-        <w:hidden/>
-      </w:trPr>
       <w:tcPr>
         <w:tcBorders>
           <w:top w:val="single" w:sz="12" w:space="0" w:color="999999"/>
@@ -36456,7 +36459,7 @@
   </w:style>
   <w:style w:type="paragraph" w:customStyle="1" w:styleId="ppCodeLanguage">
     <w:name w:val="pp Code Language"/>
-    <w:basedOn w:val="a"/>
+    <w:basedOn w:val="Normal"/>
     <w:next w:val="ppCode"/>
     <w:qFormat/>
     <w:rsid w:val="00E67E73"/>
@@ -36498,7 +36501,7 @@
   <w:style w:type="paragraph" w:customStyle="1" w:styleId="ppCodeLanguageTable">
     <w:name w:val="pp Code Language Table"/>
     <w:basedOn w:val="ppCodeLanguage"/>
-    <w:next w:val="a"/>
+    <w:next w:val="Normal"/>
     <w:rsid w:val="002573C3"/>
     <w:pPr>
       <w:numPr>
@@ -36520,8 +36523,8 @@
   </w:style>
   <w:style w:type="paragraph" w:customStyle="1" w:styleId="ppFigure">
     <w:name w:val="pp Figure"/>
-    <w:basedOn w:val="a"/>
-    <w:next w:val="a"/>
+    <w:basedOn w:val="Normal"/>
+    <w:next w:val="Normal"/>
     <w:qFormat/>
     <w:rsid w:val="002573C3"/>
     <w:pPr>
@@ -36535,7 +36538,7 @@
   </w:style>
   <w:style w:type="paragraph" w:customStyle="1" w:styleId="ppFigureCaption">
     <w:name w:val="pp Figure Caption"/>
-    <w:basedOn w:val="a"/>
+    <w:basedOn w:val="Normal"/>
     <w:next w:val="ppBodyText"/>
     <w:qFormat/>
     <w:rsid w:val="002573C3"/>
@@ -36577,7 +36580,7 @@
   <w:style w:type="paragraph" w:customStyle="1" w:styleId="ppFigureIndent">
     <w:name w:val="pp Figure Indent"/>
     <w:basedOn w:val="ppFigure"/>
-    <w:next w:val="a"/>
+    <w:next w:val="Normal"/>
     <w:rsid w:val="002573C3"/>
     <w:pPr>
       <w:numPr>
@@ -36589,7 +36592,7 @@
   <w:style w:type="paragraph" w:customStyle="1" w:styleId="ppFigureIndent2">
     <w:name w:val="pp Figure Indent 2"/>
     <w:basedOn w:val="ppFigureIndent"/>
-    <w:next w:val="a"/>
+    <w:next w:val="Normal"/>
     <w:rsid w:val="002573C3"/>
     <w:pPr>
       <w:numPr>
@@ -36600,7 +36603,7 @@
   </w:style>
   <w:style w:type="paragraph" w:customStyle="1" w:styleId="ppFigureNumber">
     <w:name w:val="pp Figure Number"/>
-    <w:basedOn w:val="a"/>
+    <w:basedOn w:val="Normal"/>
     <w:next w:val="ppFigureCaption"/>
     <w:rsid w:val="002573C3"/>
     <w:pPr>
@@ -36641,12 +36644,12 @@
   </w:style>
   <w:style w:type="paragraph" w:customStyle="1" w:styleId="ppListBodyText">
     <w:name w:val="pp List Body Text"/>
-    <w:basedOn w:val="a"/>
+    <w:basedOn w:val="Normal"/>
     <w:rsid w:val="002573C3"/>
   </w:style>
   <w:style w:type="paragraph" w:customStyle="1" w:styleId="ppNumberList">
     <w:name w:val="pp Number List"/>
-    <w:basedOn w:val="a"/>
+    <w:basedOn w:val="Normal"/>
     <w:rsid w:val="002573C3"/>
     <w:pPr>
       <w:numPr>
@@ -36687,7 +36690,7 @@
   </w:style>
   <w:style w:type="paragraph" w:customStyle="1" w:styleId="ppNote">
     <w:name w:val="pp Note"/>
-    <w:basedOn w:val="a"/>
+    <w:basedOn w:val="Normal"/>
     <w:qFormat/>
     <w:rsid w:val="002573C3"/>
     <w:pPr>
@@ -36770,7 +36773,7 @@
   </w:style>
   <w:style w:type="paragraph" w:customStyle="1" w:styleId="ppProcedureStart">
     <w:name w:val="pp Procedure Start"/>
-    <w:basedOn w:val="a"/>
+    <w:basedOn w:val="Normal"/>
     <w:next w:val="ppNumberList"/>
     <w:rsid w:val="002573C3"/>
     <w:pPr>
@@ -36784,8 +36787,8 @@
   </w:style>
   <w:style w:type="paragraph" w:customStyle="1" w:styleId="ppSection">
     <w:name w:val="pp Section"/>
-    <w:basedOn w:val="1"/>
-    <w:next w:val="a"/>
+    <w:basedOn w:val="Heading1"/>
+    <w:next w:val="Normal"/>
     <w:rsid w:val="002573C3"/>
     <w:rPr>
       <w:color w:val="333399"/>
@@ -36793,7 +36796,7 @@
   </w:style>
   <w:style w:type="paragraph" w:customStyle="1" w:styleId="ppShowMe">
     <w:name w:val="pp Show Me"/>
-    <w:basedOn w:val="a"/>
+    <w:basedOn w:val="Normal"/>
     <w:next w:val="ppBodyText"/>
     <w:rsid w:val="002573C3"/>
     <w:rPr>
@@ -36816,9 +36819,6 @@
         <w:insideV w:val="single" w:sz="12" w:space="0" w:color="999999"/>
       </w:tblBorders>
     </w:tblPr>
-    <w:trPr>
-      <w:hidden/>
-    </w:trPr>
     <w:tblStylePr w:type="firstRow">
       <w:rPr>
         <w:rFonts w:ascii="Arial" w:hAnsi="Arial"/>
@@ -36826,9 +36826,6 @@
         <w:sz w:val="20"/>
       </w:rPr>
       <w:tblPr/>
-      <w:trPr>
-        <w:hidden/>
-      </w:trPr>
       <w:tcPr>
         <w:tcBorders>
           <w:top w:val="single" w:sz="12" w:space="0" w:color="999999"/>
@@ -36851,9 +36848,6 @@
     <w:tblPr>
       <w:tblInd w:w="1584" w:type="dxa"/>
     </w:tblPr>
-    <w:trPr>
-      <w:hidden/>
-    </w:trPr>
     <w:tblStylePr w:type="firstRow">
       <w:rPr>
         <w:rFonts w:ascii="Arial" w:hAnsi="Arial"/>
@@ -36861,9 +36855,6 @@
         <w:sz w:val="20"/>
       </w:rPr>
       <w:tblPr/>
-      <w:trPr>
-        <w:hidden/>
-      </w:trPr>
       <w:tcPr>
         <w:tcBorders>
           <w:top w:val="single" w:sz="12" w:space="0" w:color="999999"/>
@@ -36886,9 +36877,6 @@
     <w:tblPr>
       <w:tblInd w:w="1584" w:type="dxa"/>
     </w:tblPr>
-    <w:trPr>
-      <w:hidden/>
-    </w:trPr>
     <w:tblStylePr w:type="firstRow">
       <w:rPr>
         <w:rFonts w:ascii="Arial" w:hAnsi="Arial"/>
@@ -36896,9 +36884,6 @@
         <w:sz w:val="20"/>
       </w:rPr>
       <w:tblPr/>
-      <w:trPr>
-        <w:hidden/>
-      </w:trPr>
       <w:tcPr>
         <w:tcBorders>
           <w:top w:val="single" w:sz="12" w:space="0" w:color="999999"/>
@@ -36932,13 +36917,13 @@
   </w:style>
   <w:style w:type="paragraph" w:customStyle="1" w:styleId="ppTopic">
     <w:name w:val="pp Topic"/>
-    <w:basedOn w:val="a3"/>
+    <w:basedOn w:val="Title"/>
     <w:next w:val="ppBodyText"/>
     <w:rsid w:val="002573C3"/>
   </w:style>
-  <w:style w:type="table" w:styleId="a4">
+  <w:style w:type="table" w:styleId="TableGrid">
     <w:name w:val="Table Grid"/>
-    <w:basedOn w:val="a1"/>
+    <w:basedOn w:val="TableNormal"/>
     <w:rsid w:val="002573C3"/>
     <w:pPr>
       <w:spacing w:before="340" w:after="0" w:line="240" w:lineRule="auto"/>
@@ -36958,14 +36943,11 @@
         <w:insideV w:val="single" w:sz="4" w:space="0" w:color="auto"/>
       </w:tblBorders>
     </w:tblPr>
-    <w:trPr>
-      <w:hidden/>
-    </w:trPr>
   </w:style>
-  <w:style w:type="paragraph" w:styleId="a5">
+  <w:style w:type="paragraph" w:styleId="FootnoteText">
     <w:name w:val="footnote text"/>
-    <w:basedOn w:val="a"/>
-    <w:link w:val="a6"/>
+    <w:basedOn w:val="Normal"/>
+    <w:link w:val="FootnoteTextChar"/>
     <w:uiPriority w:val="99"/>
     <w:unhideWhenUsed/>
     <w:rsid w:val="002573C3"/>
@@ -36973,10 +36955,10 @@
       <w:szCs w:val="20"/>
     </w:rPr>
   </w:style>
-  <w:style w:type="character" w:customStyle="1" w:styleId="a6">
-    <w:name w:val="Текст сноски Знак"/>
-    <w:basedOn w:val="a0"/>
-    <w:link w:val="a5"/>
+  <w:style w:type="character" w:customStyle="1" w:styleId="FootnoteTextChar">
+    <w:name w:val="Footnote Text Char"/>
+    <w:basedOn w:val="DefaultParagraphFont"/>
+    <w:link w:val="FootnoteText"/>
     <w:uiPriority w:val="99"/>
     <w:rsid w:val="002573C3"/>
     <w:rPr>
@@ -36985,10 +36967,10 @@
       <w:lang w:bidi="en-US"/>
     </w:rPr>
   </w:style>
-  <w:style w:type="paragraph" w:styleId="a7">
+  <w:style w:type="paragraph" w:styleId="Header">
     <w:name w:val="header"/>
-    <w:basedOn w:val="a"/>
-    <w:link w:val="a8"/>
+    <w:basedOn w:val="Normal"/>
+    <w:link w:val="HeaderChar"/>
     <w:uiPriority w:val="99"/>
     <w:unhideWhenUsed/>
     <w:rsid w:val="002573C3"/>
@@ -36999,10 +36981,10 @@
       </w:tabs>
     </w:pPr>
   </w:style>
-  <w:style w:type="character" w:customStyle="1" w:styleId="a8">
-    <w:name w:val="Верхний колонтитул Знак"/>
-    <w:basedOn w:val="a0"/>
-    <w:link w:val="a7"/>
+  <w:style w:type="character" w:customStyle="1" w:styleId="HeaderChar">
+    <w:name w:val="Header Char"/>
+    <w:basedOn w:val="DefaultParagraphFont"/>
+    <w:link w:val="Header"/>
     <w:uiPriority w:val="99"/>
     <w:rsid w:val="002573C3"/>
     <w:rPr>
@@ -37010,10 +36992,10 @@
       <w:lang w:bidi="en-US"/>
     </w:rPr>
   </w:style>
-  <w:style w:type="paragraph" w:styleId="a9">
+  <w:style w:type="paragraph" w:styleId="Footer">
     <w:name w:val="footer"/>
-    <w:basedOn w:val="a"/>
-    <w:link w:val="aa"/>
+    <w:basedOn w:val="Normal"/>
+    <w:link w:val="FooterChar"/>
     <w:uiPriority w:val="99"/>
     <w:unhideWhenUsed/>
     <w:rsid w:val="002573C3"/>
@@ -37024,10 +37006,10 @@
       </w:tabs>
     </w:pPr>
   </w:style>
-  <w:style w:type="character" w:customStyle="1" w:styleId="aa">
-    <w:name w:val="Нижний колонтитул Знак"/>
-    <w:basedOn w:val="a0"/>
-    <w:link w:val="a9"/>
+  <w:style w:type="character" w:customStyle="1" w:styleId="FooterChar">
+    <w:name w:val="Footer Char"/>
+    <w:basedOn w:val="DefaultParagraphFont"/>
+    <w:link w:val="Footer"/>
     <w:uiPriority w:val="99"/>
     <w:rsid w:val="002573C3"/>
     <w:rPr>
@@ -37037,7 +37019,7 @@
   </w:style>
   <w:style w:type="character" w:customStyle="1" w:styleId="ppBulletListChar">
     <w:name w:val="pp Bullet List Char"/>
-    <w:basedOn w:val="a0"/>
+    <w:basedOn w:val="DefaultParagraphFont"/>
     <w:link w:val="ppBulletList"/>
     <w:rsid w:val="002573C3"/>
     <w:rPr>
@@ -37045,11 +37027,11 @@
       <w:lang w:bidi="en-US"/>
     </w:rPr>
   </w:style>
-  <w:style w:type="paragraph" w:styleId="a3">
+  <w:style w:type="paragraph" w:styleId="Title">
     <w:name w:val="Title"/>
-    <w:basedOn w:val="a"/>
-    <w:next w:val="a"/>
-    <w:link w:val="ab"/>
+    <w:basedOn w:val="Normal"/>
+    <w:next w:val="Normal"/>
+    <w:link w:val="TitleChar"/>
     <w:uiPriority w:val="10"/>
     <w:qFormat/>
     <w:rsid w:val="002573C3"/>
@@ -37069,10 +37051,10 @@
       <w:szCs w:val="52"/>
     </w:rPr>
   </w:style>
-  <w:style w:type="character" w:customStyle="1" w:styleId="ab">
-    <w:name w:val="Название Знак"/>
-    <w:basedOn w:val="a0"/>
-    <w:link w:val="a3"/>
+  <w:style w:type="character" w:customStyle="1" w:styleId="TitleChar">
+    <w:name w:val="Title Char"/>
+    <w:basedOn w:val="DefaultParagraphFont"/>
+    <w:link w:val="Title"/>
     <w:uiPriority w:val="10"/>
     <w:rsid w:val="002573C3"/>
     <w:rPr>
@@ -37085,9 +37067,9 @@
       <w:lang w:bidi="en-US"/>
     </w:rPr>
   </w:style>
-  <w:style w:type="character" w:styleId="ac">
+  <w:style w:type="character" w:styleId="PlaceholderText">
     <w:name w:val="Placeholder Text"/>
-    <w:basedOn w:val="a0"/>
+    <w:basedOn w:val="DefaultParagraphFont"/>
     <w:uiPriority w:val="99"/>
     <w:semiHidden/>
     <w:rsid w:val="002573C3"/>
@@ -37095,10 +37077,10 @@
       <w:color w:val="808080"/>
     </w:rPr>
   </w:style>
-  <w:style w:type="paragraph" w:styleId="ad">
+  <w:style w:type="paragraph" w:styleId="BalloonText">
     <w:name w:val="Balloon Text"/>
-    <w:basedOn w:val="a"/>
-    <w:link w:val="ae"/>
+    <w:basedOn w:val="Normal"/>
+    <w:link w:val="BalloonTextChar"/>
     <w:uiPriority w:val="99"/>
     <w:semiHidden/>
     <w:unhideWhenUsed/>
@@ -37112,10 +37094,10 @@
       <w:szCs w:val="16"/>
     </w:rPr>
   </w:style>
-  <w:style w:type="character" w:customStyle="1" w:styleId="ae">
-    <w:name w:val="Текст выноски Знак"/>
-    <w:basedOn w:val="a0"/>
-    <w:link w:val="ad"/>
+  <w:style w:type="character" w:customStyle="1" w:styleId="BalloonTextChar">
+    <w:name w:val="Balloon Text Char"/>
+    <w:basedOn w:val="DefaultParagraphFont"/>
+    <w:link w:val="BalloonText"/>
     <w:uiPriority w:val="99"/>
     <w:semiHidden/>
     <w:rsid w:val="002573C3"/>
@@ -37126,10 +37108,10 @@
       <w:lang w:bidi="en-US"/>
     </w:rPr>
   </w:style>
-  <w:style w:type="paragraph" w:styleId="af">
+  <w:style w:type="paragraph" w:styleId="Caption">
     <w:name w:val="caption"/>
-    <w:basedOn w:val="a"/>
-    <w:next w:val="a"/>
+    <w:basedOn w:val="Normal"/>
+    <w:next w:val="Normal"/>
     <w:uiPriority w:val="35"/>
     <w:unhideWhenUsed/>
     <w:qFormat/>
@@ -37147,7 +37129,7 @@
   </w:style>
   <w:style w:type="table" w:customStyle="1" w:styleId="ppTable">
     <w:name w:val="pp Table"/>
-    <w:basedOn w:val="a1"/>
+    <w:basedOn w:val="TableNormal"/>
     <w:uiPriority w:val="99"/>
     <w:rsid w:val="002573C3"/>
     <w:pPr>
@@ -37167,9 +37149,6 @@
         <w:insideV w:val="single" w:sz="12" w:space="0" w:color="969696"/>
       </w:tblBorders>
     </w:tblPr>
-    <w:trPr>
-      <w:hidden/>
-    </w:trPr>
     <w:tcPr>
       <w:shd w:val="clear" w:color="auto" w:fill="auto"/>
     </w:tcPr>
@@ -37286,8 +37265,8 @@
   </w:style>
   <w:style w:type="paragraph" w:customStyle="1" w:styleId="Bodynoindent">
     <w:name w:val="Body no indent"/>
-    <w:basedOn w:val="a"/>
-    <w:next w:val="a"/>
+    <w:basedOn w:val="Normal"/>
+    <w:next w:val="Normal"/>
     <w:rsid w:val="002573C3"/>
     <w:pPr>
       <w:widowControl w:val="0"/>
@@ -37301,7 +37280,7 @@
   </w:style>
   <w:style w:type="paragraph" w:customStyle="1" w:styleId="HOLDescription">
     <w:name w:val="HOL Description"/>
-    <w:basedOn w:val="3"/>
+    <w:basedOn w:val="Heading3"/>
     <w:rsid w:val="002573C3"/>
     <w:pPr>
       <w:pBdr>
@@ -37317,9 +37296,9 @@
       <w:lang w:val="en-NZ"/>
     </w:rPr>
   </w:style>
-  <w:style w:type="character" w:styleId="af0">
+  <w:style w:type="character" w:styleId="Hyperlink">
     <w:name w:val="Hyperlink"/>
-    <w:basedOn w:val="a0"/>
+    <w:basedOn w:val="DefaultParagraphFont"/>
     <w:uiPriority w:val="99"/>
     <w:rsid w:val="002573C3"/>
     <w:rPr>
@@ -37330,7 +37309,7 @@
   </w:style>
   <w:style w:type="paragraph" w:customStyle="1" w:styleId="HOLTitle1">
     <w:name w:val="HOL Title 1"/>
-    <w:basedOn w:val="a"/>
+    <w:basedOn w:val="Normal"/>
     <w:rsid w:val="002573C3"/>
     <w:pPr>
       <w:spacing w:after="0" w:line="240" w:lineRule="auto"/>
@@ -37342,10 +37321,10 @@
       <w:lang w:eastAsia="ko-KR"/>
     </w:rPr>
   </w:style>
-  <w:style w:type="paragraph" w:styleId="11">
+  <w:style w:type="paragraph" w:styleId="TOC1">
     <w:name w:val="toc 1"/>
-    <w:basedOn w:val="a"/>
-    <w:next w:val="a"/>
+    <w:basedOn w:val="Normal"/>
+    <w:next w:val="Normal"/>
     <w:autoRedefine/>
     <w:uiPriority w:val="39"/>
     <w:qFormat/>
@@ -37367,10 +37346,10 @@
       <w:lang w:eastAsia="ko-KR"/>
     </w:rPr>
   </w:style>
-  <w:style w:type="paragraph" w:styleId="21">
+  <w:style w:type="paragraph" w:styleId="TOC2">
     <w:name w:val="toc 2"/>
-    <w:basedOn w:val="a"/>
-    <w:next w:val="a"/>
+    <w:basedOn w:val="Normal"/>
+    <w:next w:val="Normal"/>
     <w:autoRedefine/>
     <w:uiPriority w:val="39"/>
     <w:unhideWhenUsed/>
@@ -37389,7 +37368,7 @@
   </w:style>
   <w:style w:type="character" w:customStyle="1" w:styleId="ppBodyTextChar">
     <w:name w:val="pp Body Text Char"/>
-    <w:basedOn w:val="a0"/>
+    <w:basedOn w:val="DefaultParagraphFont"/>
     <w:link w:val="ppBodyText"/>
     <w:locked/>
     <w:rsid w:val="002573C3"/>
@@ -37398,10 +37377,10 @@
       <w:lang w:bidi="en-US"/>
     </w:rPr>
   </w:style>
-  <w:style w:type="paragraph" w:styleId="31">
+  <w:style w:type="paragraph" w:styleId="TOC3">
     <w:name w:val="toc 3"/>
-    <w:basedOn w:val="a"/>
-    <w:next w:val="a"/>
+    <w:basedOn w:val="Normal"/>
+    <w:next w:val="Normal"/>
     <w:autoRedefine/>
     <w:uiPriority w:val="39"/>
     <w:unhideWhenUsed/>
@@ -37411,9 +37390,9 @@
       <w:ind w:left="440"/>
     </w:pPr>
   </w:style>
-  <w:style w:type="character" w:styleId="af1">
+  <w:style w:type="character" w:styleId="CommentReference">
     <w:name w:val="annotation reference"/>
-    <w:basedOn w:val="a0"/>
+    <w:basedOn w:val="DefaultParagraphFont"/>
     <w:uiPriority w:val="99"/>
     <w:semiHidden/>
     <w:unhideWhenUsed/>
@@ -37423,10 +37402,10 @@
       <w:szCs w:val="16"/>
     </w:rPr>
   </w:style>
-  <w:style w:type="paragraph" w:styleId="af2">
+  <w:style w:type="paragraph" w:styleId="CommentText">
     <w:name w:val="annotation text"/>
-    <w:basedOn w:val="a"/>
-    <w:link w:val="af3"/>
+    <w:basedOn w:val="Normal"/>
+    <w:link w:val="CommentTextChar"/>
     <w:uiPriority w:val="99"/>
     <w:semiHidden/>
     <w:unhideWhenUsed/>
@@ -37439,10 +37418,10 @@
       <w:szCs w:val="20"/>
     </w:rPr>
   </w:style>
-  <w:style w:type="character" w:customStyle="1" w:styleId="af3">
-    <w:name w:val="Текст примечания Знак"/>
-    <w:basedOn w:val="a0"/>
-    <w:link w:val="af2"/>
+  <w:style w:type="character" w:customStyle="1" w:styleId="CommentTextChar">
+    <w:name w:val="Comment Text Char"/>
+    <w:basedOn w:val="DefaultParagraphFont"/>
+    <w:link w:val="CommentText"/>
     <w:uiPriority w:val="99"/>
     <w:semiHidden/>
     <w:rsid w:val="009053BF"/>
@@ -37453,11 +37432,11 @@
       <w:lang w:bidi="en-US"/>
     </w:rPr>
   </w:style>
-  <w:style w:type="paragraph" w:styleId="af4">
+  <w:style w:type="paragraph" w:styleId="CommentSubject">
     <w:name w:val="annotation subject"/>
-    <w:basedOn w:val="af2"/>
-    <w:next w:val="af2"/>
-    <w:link w:val="af5"/>
+    <w:basedOn w:val="CommentText"/>
+    <w:next w:val="CommentText"/>
+    <w:link w:val="CommentSubjectChar"/>
     <w:uiPriority w:val="99"/>
     <w:semiHidden/>
     <w:unhideWhenUsed/>
@@ -37467,10 +37446,10 @@
       <w:bCs/>
     </w:rPr>
   </w:style>
-  <w:style w:type="character" w:customStyle="1" w:styleId="af5">
-    <w:name w:val="Тема примечания Знак"/>
-    <w:basedOn w:val="af3"/>
-    <w:link w:val="af4"/>
+  <w:style w:type="character" w:customStyle="1" w:styleId="CommentSubjectChar">
+    <w:name w:val="Comment Subject Char"/>
+    <w:basedOn w:val="CommentTextChar"/>
+    <w:link w:val="CommentSubject"/>
     <w:uiPriority w:val="99"/>
     <w:semiHidden/>
     <w:rsid w:val="009053BF"/>
@@ -37483,9 +37462,9 @@
       <w:lang w:bidi="en-US"/>
     </w:rPr>
   </w:style>
-  <w:style w:type="paragraph" w:styleId="af6">
+  <w:style w:type="paragraph" w:styleId="ListParagraph">
     <w:name w:val="List Paragraph"/>
-    <w:basedOn w:val="a"/>
+    <w:basedOn w:val="Normal"/>
     <w:uiPriority w:val="34"/>
     <w:qFormat/>
     <w:rsid w:val="002D2EE8"/>
@@ -37498,9 +37477,9 @@
       <w:lang w:val="en-NZ" w:bidi="ar-SA"/>
     </w:rPr>
   </w:style>
-  <w:style w:type="character" w:styleId="af7">
+  <w:style w:type="character" w:styleId="FollowedHyperlink">
     <w:name w:val="FollowedHyperlink"/>
-    <w:basedOn w:val="a0"/>
+    <w:basedOn w:val="DefaultParagraphFont"/>
     <w:uiPriority w:val="99"/>
     <w:semiHidden/>
     <w:unhideWhenUsed/>
@@ -37512,7 +37491,7 @@
   </w:style>
   <w:style w:type="paragraph" w:customStyle="1" w:styleId="Step">
     <w:name w:val="Step"/>
-    <w:basedOn w:val="a"/>
+    <w:basedOn w:val="Normal"/>
     <w:link w:val="StepChar"/>
     <w:qFormat/>
     <w:rsid w:val="00236213"/>
@@ -37529,19 +37508,19 @@
   </w:style>
   <w:style w:type="character" w:customStyle="1" w:styleId="StepChar">
     <w:name w:val="Step Char"/>
-    <w:basedOn w:val="a0"/>
+    <w:basedOn w:val="DefaultParagraphFont"/>
     <w:link w:val="Step"/>
     <w:rsid w:val="00236213"/>
     <w:rPr>
       <w:rFonts w:ascii="Calibri" w:eastAsia="Times New Roman" w:hAnsi="Calibri" w:cs="Arial"/>
     </w:rPr>
   </w:style>
-  <w:style w:type="character" w:styleId="af8">
+  <w:style w:type="character" w:styleId="PageNumber">
     <w:name w:val="page number"/>
-    <w:basedOn w:val="a0"/>
+    <w:basedOn w:val="DefaultParagraphFont"/>
     <w:rsid w:val="008A15C1"/>
   </w:style>
-  <w:style w:type="paragraph" w:styleId="af9">
+  <w:style w:type="paragraph" w:styleId="Revision">
     <w:name w:val="Revision"/>
     <w:hidden/>
     <w:uiPriority w:val="99"/>
@@ -37579,7 +37558,7 @@
   </w:style>
   <w:style w:type="character" w:customStyle="1" w:styleId="ppCodeChar">
     <w:name w:val="pp Code Char"/>
-    <w:basedOn w:val="a0"/>
+    <w:basedOn w:val="DefaultParagraphFont"/>
     <w:link w:val="ppCode"/>
     <w:rsid w:val="00861AB8"/>
     <w:rPr>
@@ -37615,7 +37594,7 @@
       <w:lang w:bidi="en-US"/>
     </w:rPr>
   </w:style>
-  <w:style w:type="paragraph" w:styleId="afa">
+  <w:style w:type="paragraph" w:styleId="NoSpacing">
     <w:name w:val="No Spacing"/>
     <w:uiPriority w:val="1"/>
     <w:qFormat/>
@@ -37628,9 +37607,9 @@
       <w:lang w:bidi="en-US"/>
     </w:rPr>
   </w:style>
-  <w:style w:type="paragraph" w:styleId="afb">
+  <w:style w:type="paragraph" w:styleId="NormalWeb">
     <w:name w:val="Normal (Web)"/>
-    <w:basedOn w:val="a"/>
+    <w:basedOn w:val="Normal"/>
     <w:uiPriority w:val="99"/>
     <w:semiHidden/>
     <w:unhideWhenUsed/>
@@ -37641,10 +37620,10 @@
       <w:szCs w:val="24"/>
     </w:rPr>
   </w:style>
-  <w:style w:type="paragraph" w:styleId="afc">
+  <w:style w:type="paragraph" w:styleId="TOCHeading">
     <w:name w:val="TOC Heading"/>
-    <w:basedOn w:val="1"/>
-    <w:next w:val="a"/>
+    <w:basedOn w:val="Heading1"/>
+    <w:next w:val="Normal"/>
     <w:uiPriority w:val="39"/>
     <w:unhideWhenUsed/>
     <w:qFormat/>
@@ -37661,10 +37640,10 @@
       <w:lang w:val="ru-RU" w:eastAsia="ru-RU" w:bidi="ar-SA"/>
     </w:rPr>
   </w:style>
-  <w:style w:type="paragraph" w:styleId="41">
+  <w:style w:type="paragraph" w:styleId="TOC4">
     <w:name w:val="toc 4"/>
-    <w:basedOn w:val="a"/>
-    <w:next w:val="a"/>
+    <w:basedOn w:val="Normal"/>
+    <w:next w:val="Normal"/>
     <w:autoRedefine/>
     <w:uiPriority w:val="39"/>
     <w:unhideWhenUsed/>
@@ -37677,10 +37656,10 @@
       <w:lang w:val="ru-RU" w:eastAsia="ru-RU" w:bidi="ar-SA"/>
     </w:rPr>
   </w:style>
-  <w:style w:type="paragraph" w:styleId="5">
+  <w:style w:type="paragraph" w:styleId="TOC5">
     <w:name w:val="toc 5"/>
-    <w:basedOn w:val="a"/>
-    <w:next w:val="a"/>
+    <w:basedOn w:val="Normal"/>
+    <w:next w:val="Normal"/>
     <w:autoRedefine/>
     <w:uiPriority w:val="39"/>
     <w:unhideWhenUsed/>
@@ -37693,10 +37672,10 @@
       <w:lang w:val="ru-RU" w:eastAsia="ru-RU" w:bidi="ar-SA"/>
     </w:rPr>
   </w:style>
-  <w:style w:type="paragraph" w:styleId="6">
+  <w:style w:type="paragraph" w:styleId="TOC6">
     <w:name w:val="toc 6"/>
-    <w:basedOn w:val="a"/>
-    <w:next w:val="a"/>
+    <w:basedOn w:val="Normal"/>
+    <w:next w:val="Normal"/>
     <w:autoRedefine/>
     <w:uiPriority w:val="39"/>
     <w:unhideWhenUsed/>
@@ -37709,10 +37688,10 @@
       <w:lang w:val="ru-RU" w:eastAsia="ru-RU" w:bidi="ar-SA"/>
     </w:rPr>
   </w:style>
-  <w:style w:type="paragraph" w:styleId="7">
+  <w:style w:type="paragraph" w:styleId="TOC7">
     <w:name w:val="toc 7"/>
-    <w:basedOn w:val="a"/>
-    <w:next w:val="a"/>
+    <w:basedOn w:val="Normal"/>
+    <w:next w:val="Normal"/>
     <w:autoRedefine/>
     <w:uiPriority w:val="39"/>
     <w:unhideWhenUsed/>
@@ -37725,10 +37704,10 @@
       <w:lang w:val="ru-RU" w:eastAsia="ru-RU" w:bidi="ar-SA"/>
     </w:rPr>
   </w:style>
-  <w:style w:type="paragraph" w:styleId="8">
+  <w:style w:type="paragraph" w:styleId="TOC8">
     <w:name w:val="toc 8"/>
-    <w:basedOn w:val="a"/>
-    <w:next w:val="a"/>
+    <w:basedOn w:val="Normal"/>
+    <w:next w:val="Normal"/>
     <w:autoRedefine/>
     <w:uiPriority w:val="39"/>
     <w:unhideWhenUsed/>
@@ -37741,10 +37720,10 @@
       <w:lang w:val="ru-RU" w:eastAsia="ru-RU" w:bidi="ar-SA"/>
     </w:rPr>
   </w:style>
-  <w:style w:type="paragraph" w:styleId="9">
+  <w:style w:type="paragraph" w:styleId="TOC9">
     <w:name w:val="toc 9"/>
-    <w:basedOn w:val="a"/>
-    <w:next w:val="a"/>
+    <w:basedOn w:val="Normal"/>
+    <w:next w:val="Normal"/>
     <w:autoRedefine/>
     <w:uiPriority w:val="39"/>
     <w:unhideWhenUsed/>
@@ -37761,7 +37740,7 @@
 </file>
 
 <file path=word/glossary/document.xml><?xml version="1.0" encoding="utf-8"?>
-<w:glossaryDocument xmlns:wpc="http://schemas.microsoft.com/office/word/2010/wordprocessingCanvas" xmlns:mc="http://schemas.openxmlformats.org/markup-compatibility/2006" xmlns:o="urn:schemas-microsoft-com:office:office" xmlns:r="http://schemas.openxmlformats.org/officeDocument/2006/relationships" xmlns:m="http://schemas.openxmlformats.org/officeDocument/2006/math" xmlns:v="urn:schemas-microsoft-com:vml" xmlns:wp14="http://schemas.microsoft.com/office/word/2010/wordprocessingDrawing" xmlns:wp="http://schemas.openxmlformats.org/drawingml/2006/wordprocessingDrawing" xmlns:w10="urn:schemas-microsoft-com:office:word" xmlns:w="http://schemas.openxmlformats.org/wordprocessingml/2006/main" xmlns:w14="http://schemas.microsoft.com/office/word/2010/wordml" xmlns:w15="http://schemas.microsoft.com/office/word/2012/wordml" xmlns:wpg="http://schemas.microsoft.com/office/word/2010/wordprocessingGroup" xmlns:wpi="http://schemas.microsoft.com/office/word/2010/wordprocessingInk" xmlns:wne="http://schemas.microsoft.com/office/word/2006/wordml" xmlns:wps="http://schemas.microsoft.com/office/word/2010/wordprocessingShape" mc:Ignorable="w14 w15 wp14">
+<w:glossaryDocument xmlns:wpc="http://schemas.microsoft.com/office/word/2010/wordprocessingCanvas" xmlns:cx="http://schemas.microsoft.com/office/drawing/2014/chartex" xmlns:mc="http://schemas.openxmlformats.org/markup-compatibility/2006" xmlns:o="urn:schemas-microsoft-com:office:office" xmlns:r="http://schemas.openxmlformats.org/officeDocument/2006/relationships" xmlns:m="http://schemas.openxmlformats.org/officeDocument/2006/math" xmlns:v="urn:schemas-microsoft-com:vml" xmlns:wp14="http://schemas.microsoft.com/office/word/2010/wordprocessingDrawing" xmlns:wp="http://schemas.openxmlformats.org/drawingml/2006/wordprocessingDrawing" xmlns:w10="urn:schemas-microsoft-com:office:word" xmlns:w="http://schemas.openxmlformats.org/wordprocessingml/2006/main" xmlns:w14="http://schemas.microsoft.com/office/word/2010/wordml" xmlns:w15="http://schemas.microsoft.com/office/word/2012/wordml" xmlns:w16se="http://schemas.microsoft.com/office/word/2015/wordml/symex" xmlns:wpg="http://schemas.microsoft.com/office/word/2010/wordprocessingGroup" xmlns:wpi="http://schemas.microsoft.com/office/word/2010/wordprocessingInk" xmlns:wne="http://schemas.microsoft.com/office/word/2006/wordml" xmlns:wps="http://schemas.microsoft.com/office/word/2010/wordprocessingShape" mc:Ignorable="w14 w15 w16se wp14">
   <w:docParts>
     <w:docPart>
       <w:docPartPr>
@@ -37782,7 +37761,7 @@
         <w:p>
           <w:r>
             <w:rPr>
-              <w:rStyle w:val="a3"/>
+              <w:rStyle w:val="PlaceholderText"/>
             </w:rPr>
             <w:t>Click here to enter text.</w:t>
           </w:r>
@@ -37794,7 +37773,7 @@
 </file>
 
 <file path=word/glossary/fontTable.xml><?xml version="1.0" encoding="utf-8"?>
-<w:fonts xmlns:mc="http://schemas.openxmlformats.org/markup-compatibility/2006" xmlns:r="http://schemas.openxmlformats.org/officeDocument/2006/relationships" xmlns:w="http://schemas.openxmlformats.org/wordprocessingml/2006/main" xmlns:w14="http://schemas.microsoft.com/office/word/2010/wordml" xmlns:w15="http://schemas.microsoft.com/office/word/2012/wordml" mc:Ignorable="w14 w15">
+<w:fonts xmlns:mc="http://schemas.openxmlformats.org/markup-compatibility/2006" xmlns:r="http://schemas.openxmlformats.org/officeDocument/2006/relationships" xmlns:w="http://schemas.openxmlformats.org/wordprocessingml/2006/main" xmlns:w14="http://schemas.microsoft.com/office/word/2010/wordml" xmlns:w15="http://schemas.microsoft.com/office/word/2012/wordml" xmlns:w16se="http://schemas.microsoft.com/office/word/2015/wordml/symex" mc:Ignorable="w14 w15 w16se">
   <w:font w:name="Symbol">
     <w:panose1 w:val="05050102010706020507"/>
     <w:charset w:val="02"/>
@@ -37937,6 +37916,22 @@
     <w:pitch w:val="variable"/>
     <w:sig w:usb0="E4002EFF" w:usb1="C000E47F" w:usb2="00000009" w:usb3="00000000" w:csb0="000001FF" w:csb1="00000000"/>
   </w:font>
+  <w:font w:name="Yu Mincho">
+    <w:altName w:val="游明朝"/>
+    <w:panose1 w:val="00000000000000000000"/>
+    <w:charset w:val="80"/>
+    <w:family w:val="roman"/>
+    <w:notTrueType/>
+    <w:pitch w:val="default"/>
+  </w:font>
+  <w:font w:name="Yu Gothic Light">
+    <w:altName w:val="游ゴシック Light"/>
+    <w:panose1 w:val="020B0300000000000000"/>
+    <w:charset w:val="80"/>
+    <w:family w:val="swiss"/>
+    <w:pitch w:val="variable"/>
+    <w:sig w:usb0="E00002FF" w:usb1="2AC7FDFF" w:usb2="00000016" w:usb3="00000000" w:csb0="0002009F" w:csb1="00000000"/>
+  </w:font>
   <w:font w:name="Calibri Light">
     <w:panose1 w:val="020F0302020204030204"/>
     <w:charset w:val="CC"/>
@@ -37948,7 +37943,7 @@
 </file>
 
 <file path=word/glossary/settings.xml><?xml version="1.0" encoding="utf-8"?>
-<w:settings xmlns:mc="http://schemas.openxmlformats.org/markup-compatibility/2006" xmlns:o="urn:schemas-microsoft-com:office:office" xmlns:r="http://schemas.openxmlformats.org/officeDocument/2006/relationships" xmlns:m="http://schemas.openxmlformats.org/officeDocument/2006/math" xmlns:v="urn:schemas-microsoft-com:vml" xmlns:w10="urn:schemas-microsoft-com:office:word" xmlns:w="http://schemas.openxmlformats.org/wordprocessingml/2006/main" xmlns:w14="http://schemas.microsoft.com/office/word/2010/wordml" xmlns:w15="http://schemas.microsoft.com/office/word/2012/wordml" xmlns:sl="http://schemas.openxmlformats.org/schemaLibrary/2006/main" mc:Ignorable="w14 w15">
+<w:settings xmlns:mc="http://schemas.openxmlformats.org/markup-compatibility/2006" xmlns:o="urn:schemas-microsoft-com:office:office" xmlns:r="http://schemas.openxmlformats.org/officeDocument/2006/relationships" xmlns:m="http://schemas.openxmlformats.org/officeDocument/2006/math" xmlns:v="urn:schemas-microsoft-com:vml" xmlns:w10="urn:schemas-microsoft-com:office:word" xmlns:w="http://schemas.openxmlformats.org/wordprocessingml/2006/main" xmlns:w14="http://schemas.microsoft.com/office/word/2010/wordml" xmlns:w15="http://schemas.microsoft.com/office/word/2012/wordml" xmlns:w16se="http://schemas.microsoft.com/office/word/2015/wordml/symex" xmlns:sl="http://schemas.openxmlformats.org/schemaLibrary/2006/main" mc:Ignorable="w14 w15 w16se">
   <w:view w:val="normal"/>
   <w:defaultTabStop w:val="720"/>
   <w:characterSpacingControl w:val="doNotCompress"/>
@@ -37965,6 +37960,7 @@
     <w:rsid w:val="00664A4C"/>
     <w:rsid w:val="0082200E"/>
     <w:rsid w:val="00A80518"/>
+    <w:rsid w:val="00B05360"/>
     <w:rsid w:val="00B95E49"/>
     <w:rsid w:val="00BD6125"/>
     <w:rsid w:val="00FE0D5F"/>
@@ -37990,7 +37986,7 @@
 </file>
 
 <file path=word/glossary/styles.xml><?xml version="1.0" encoding="utf-8"?>
-<w:styles xmlns:mc="http://schemas.openxmlformats.org/markup-compatibility/2006" xmlns:r="http://schemas.openxmlformats.org/officeDocument/2006/relationships" xmlns:w="http://schemas.openxmlformats.org/wordprocessingml/2006/main" xmlns:w14="http://schemas.microsoft.com/office/word/2010/wordml" xmlns:w15="http://schemas.microsoft.com/office/word/2012/wordml" mc:Ignorable="w14 w15">
+<w:styles xmlns:mc="http://schemas.openxmlformats.org/markup-compatibility/2006" xmlns:r="http://schemas.openxmlformats.org/officeDocument/2006/relationships" xmlns:w="http://schemas.openxmlformats.org/wordprocessingml/2006/main" xmlns:w14="http://schemas.microsoft.com/office/word/2010/wordml" xmlns:w15="http://schemas.microsoft.com/office/word/2012/wordml" xmlns:w16se="http://schemas.microsoft.com/office/word/2015/wordml/symex" mc:Ignorable="w14 w15 w16se">
   <w:docDefaults>
     <w:rPrDefault>
       <w:rPr>
@@ -38378,18 +38374,18 @@
     <w:lsdException w:name="List Table 6 Colorful Accent 6" w:uiPriority="51"/>
     <w:lsdException w:name="List Table 7 Colorful Accent 6" w:uiPriority="52"/>
   </w:latentStyles>
-  <w:style w:type="paragraph" w:default="1" w:styleId="a">
+  <w:style w:type="paragraph" w:default="1" w:styleId="Normal">
     <w:name w:val="Normal"/>
     <w:qFormat/>
     <w:rsid w:val="00540E07"/>
   </w:style>
-  <w:style w:type="character" w:default="1" w:styleId="a0">
+  <w:style w:type="character" w:default="1" w:styleId="DefaultParagraphFont">
     <w:name w:val="Default Paragraph Font"/>
     <w:uiPriority w:val="1"/>
     <w:semiHidden/>
     <w:unhideWhenUsed/>
   </w:style>
-  <w:style w:type="table" w:default="1" w:styleId="a1">
+  <w:style w:type="table" w:default="1" w:styleId="TableNormal">
     <w:name w:val="Normal Table"/>
     <w:uiPriority w:val="99"/>
     <w:semiHidden/>
@@ -38404,15 +38400,15 @@
       </w:tblCellMar>
     </w:tblPr>
   </w:style>
-  <w:style w:type="numbering" w:default="1" w:styleId="a2">
+  <w:style w:type="numbering" w:default="1" w:styleId="NoList">
     <w:name w:val="No List"/>
     <w:uiPriority w:val="99"/>
     <w:semiHidden/>
     <w:unhideWhenUsed/>
   </w:style>
-  <w:style w:type="character" w:styleId="a3">
+  <w:style w:type="character" w:styleId="PlaceholderText">
     <w:name w:val="Placeholder Text"/>
-    <w:basedOn w:val="a0"/>
+    <w:basedOn w:val="DefaultParagraphFont"/>
     <w:uiPriority w:val="99"/>
     <w:semiHidden/>
     <w:rsid w:val="00542B53"/>
@@ -38531,7 +38527,7 @@
 </file>
 
 <file path=word/glossary/webSettings.xml><?xml version="1.0" encoding="utf-8"?>
-<w:webSettings xmlns:mc="http://schemas.openxmlformats.org/markup-compatibility/2006" xmlns:r="http://schemas.openxmlformats.org/officeDocument/2006/relationships" xmlns:w="http://schemas.openxmlformats.org/wordprocessingml/2006/main" xmlns:w14="http://schemas.microsoft.com/office/word/2010/wordml" xmlns:w15="http://schemas.microsoft.com/office/word/2012/wordml" mc:Ignorable="w14 w15">
+<w:webSettings xmlns:mc="http://schemas.openxmlformats.org/markup-compatibility/2006" xmlns:r="http://schemas.openxmlformats.org/officeDocument/2006/relationships" xmlns:w="http://schemas.openxmlformats.org/wordprocessingml/2006/main" xmlns:w14="http://schemas.microsoft.com/office/word/2010/wordml" xmlns:w15="http://schemas.microsoft.com/office/word/2012/wordml" xmlns:w16se="http://schemas.microsoft.com/office/word/2015/wordml/symex" mc:Ignorable="w14 w15 w16se">
   <w:optimizeForBrowser/>
 </w:webSettings>
 </file>
@@ -38824,7 +38820,7 @@
 </file>
 
 <file path=customXml/itemProps1.xml><?xml version="1.0" encoding="utf-8"?>
-<ds:datastoreItem xmlns:ds="http://schemas.openxmlformats.org/officeDocument/2006/customXml" ds:itemID="{906A76BC-0E4B-462C-8FD9-C7BF16D03902}">
+<ds:datastoreItem xmlns:ds="http://schemas.openxmlformats.org/officeDocument/2006/customXml" ds:itemID="{B829AACA-2A6A-4D42-BE69-7C5C95F2B8EA}">
   <ds:schemaRefs>
     <ds:schemaRef ds:uri="http://schemas.openxmlformats.org/officeDocument/2006/bibliography"/>
   </ds:schemaRefs>

</xml_diff>